<commit_message>
upload abstracts, add titles
</commit_message>
<xml_diff>
--- a/colloquium_files/afghah_110816.docx
+++ b/colloquium_files/afghah_110816.docx
@@ -1,6 +1,6 @@
 
 <file path=word/document.xml><?xml version="1.0" encoding="utf-8"?>
-<w:document xmlns:wpc="http://schemas.microsoft.com/office/word/2010/wordprocessingCanvas" xmlns:mo="http://schemas.microsoft.com/office/mac/office/2008/main" xmlns:mc="http://schemas.openxmlformats.org/markup-compatibility/2006" xmlns:mv="urn:schemas-microsoft-com:mac:vml" xmlns:o="urn:schemas-microsoft-com:office:office" xmlns:r="http://schemas.openxmlformats.org/officeDocument/2006/relationships" xmlns:m="http://schemas.openxmlformats.org/officeDocument/2006/math" xmlns:v="urn:schemas-microsoft-com:vml" xmlns:wp14="http://schemas.microsoft.com/office/word/2010/wordprocessingDrawing" xmlns:wp="http://schemas.openxmlformats.org/drawingml/2006/wordprocessingDrawing" xmlns:w10="urn:schemas-microsoft-com:office:word" xmlns:w="http://schemas.openxmlformats.org/wordprocessingml/2006/main" xmlns:w14="http://schemas.microsoft.com/office/word/2010/wordml" xmlns:w15="http://schemas.microsoft.com/office/word/2012/wordml" xmlns:wpg="http://schemas.microsoft.com/office/word/2010/wordprocessingGroup" xmlns:wpi="http://schemas.microsoft.com/office/word/2010/wordprocessingInk" xmlns:wne="http://schemas.microsoft.com/office/word/2006/wordml" xmlns:wps="http://schemas.microsoft.com/office/word/2010/wordprocessingShape" mc:Ignorable="w14 w15 wp14">
+<w:document xmlns:wpc="http://schemas.microsoft.com/office/word/2010/wordprocessingCanvas" xmlns:mo="http://schemas.microsoft.com/office/mac/office/2008/main" xmlns:mc="http://schemas.openxmlformats.org/markup-compatibility/2006" xmlns:mv="urn:schemas-microsoft-com:mac:vml" xmlns:o="urn:schemas-microsoft-com:office:office" xmlns:r="http://schemas.openxmlformats.org/officeDocument/2006/relationships" xmlns:m="http://schemas.openxmlformats.org/officeDocument/2006/math" xmlns:v="urn:schemas-microsoft-com:vml" xmlns:wp14="http://schemas.microsoft.com/office/word/2010/wordprocessingDrawing" xmlns:wp="http://schemas.openxmlformats.org/drawingml/2006/wordprocessingDrawing" xmlns:w10="urn:schemas-microsoft-com:office:word" xmlns:w="http://schemas.openxmlformats.org/wordprocessingml/2006/main" xmlns:w14="http://schemas.microsoft.com/office/word/2010/wordml" xmlns:wpg="http://schemas.microsoft.com/office/word/2010/wordprocessingGroup" xmlns:wpi="http://schemas.microsoft.com/office/word/2010/wordprocessingInk" xmlns:wne="http://schemas.microsoft.com/office/word/2006/wordml" xmlns:wps="http://schemas.microsoft.com/office/word/2010/wordprocessingShape" mc:Ignorable="w14 wp14">
   <w:body>
     <w:p>
       <w:pPr>
@@ -20,7 +20,6 @@
           <w:noProof/>
           <w:sz w:val="40"/>
           <w:szCs w:val="40"/>
-          <w:lang w:eastAsia="zh-CN"/>
         </w:rPr>
         <w:drawing>
           <wp:inline distT="0" distB="0" distL="0" distR="0" wp14:anchorId="59387897" wp14:editId="667728A5">
@@ -40,7 +39,7 @@
                     </pic:cNvPicPr>
                   </pic:nvPicPr>
                   <pic:blipFill>
-                    <a:blip r:embed="rId6">
+                    <a:blip r:embed="rId7">
                       <a:extLst>
                         <a:ext uri="{28A0092B-C50C-407E-A947-70E740481C1C}">
                           <a14:useLocalDpi xmlns:a14="http://schemas.microsoft.com/office/drawing/2010/main" val="0"/>
@@ -196,13 +195,8 @@
         <w:adjustRightInd w:val="0"/>
         <w:jc w:val="center"/>
       </w:pPr>
-      <w:proofErr w:type="gramStart"/>
-      <w:r>
-        <w:t>4:00  –</w:t>
-      </w:r>
-      <w:proofErr w:type="gramEnd"/>
-      <w:r>
-        <w:t xml:space="preserve"> 5:00 pm, Adel Mathematics Bldg., Room 164</w:t>
+      <w:r>
+        <w:t>4:00  – 5:00 pm, Adel Mathematics Bldg., Room 164</w:t>
       </w:r>
     </w:p>
     <w:p>
@@ -251,33 +245,8 @@
           <w:sz w:val="36"/>
           <w:szCs w:val="36"/>
         </w:rPr>
-        <w:t xml:space="preserve">Dr. </w:t>
-      </w:r>
-      <w:proofErr w:type="spellStart"/>
-      <w:r>
-        <w:rPr>
-          <w:sz w:val="36"/>
-          <w:szCs w:val="36"/>
-        </w:rPr>
-        <w:t>Fatemeh</w:t>
-      </w:r>
-      <w:proofErr w:type="spellEnd"/>
-      <w:r>
-        <w:rPr>
-          <w:sz w:val="36"/>
-          <w:szCs w:val="36"/>
-        </w:rPr>
-        <w:t xml:space="preserve"> </w:t>
-      </w:r>
-      <w:proofErr w:type="spellStart"/>
-      <w:r>
-        <w:rPr>
-          <w:sz w:val="36"/>
-          <w:szCs w:val="36"/>
-        </w:rPr>
-        <w:t>Afghah</w:t>
-      </w:r>
-      <w:proofErr w:type="spellEnd"/>
+        <w:t>Dr. Fatemeh Afghah</w:t>
+      </w:r>
       <w:r>
         <w:rPr>
           <w:sz w:val="36"/>
@@ -375,10 +344,7 @@
         <w:t>Abstract</w:t>
       </w:r>
       <w:r>
-        <w:t xml:space="preserve">:  </w:t>
-      </w:r>
-      <w:r>
-        <w:t>Game theory is a mathematical tool to model the interactions among the smart players when they compete with one another or cooperate to achieve a common goal. Recent advances in electronics, computing and communications enable us to consider the current radio devices as smart agents who can observe the actions of other nodes in the network and make the appropriate actions to maximize their own benefits. In this talk, we provide an overview of different game theoretic models and their applications in communication networks. We also provide a game theoretic framework to model the cooperative relaying in communication networks.</w:t>
+        <w:t>:  Game theory is a mathematical tool to model the interactions among the smart players when they compete with one another or cooperate to achieve a common goal. Recent advances in electronics, computing and communications enable us to consider the current radio devices as smart agents who can observe the actions of other nodes in the network and make the appropriate actions to maximize their own benefits. In this talk, we provide an overview of different game theoretic models and their applications in communication networks. We also provide a game theoretic framework to model the cooperative relaying in communication networks.</w:t>
       </w:r>
     </w:p>
     <w:p/>
@@ -445,8 +411,6 @@
           <w:color w:val="000000"/>
         </w:rPr>
       </w:pPr>
-      <w:bookmarkStart w:id="0" w:name="_GoBack"/>
-      <w:bookmarkEnd w:id="0"/>
     </w:p>
     <w:p>
       <w:pPr>
@@ -464,29 +428,10 @@
     </w:p>
     <w:p>
       <w:pPr>
-        <w:rPr>
-          <w:color w:val="000000"/>
-        </w:rPr>
-      </w:pPr>
-    </w:p>
-    <w:p>
-      <w:pPr>
-        <w:tabs>
-          <w:tab w:val="left" w:pos="0"/>
-          <w:tab w:val="left" w:pos="720"/>
-          <w:tab w:val="left" w:pos="1440"/>
-          <w:tab w:val="left" w:pos="2160"/>
-          <w:tab w:val="left" w:pos="2880"/>
-          <w:tab w:val="left" w:pos="3600"/>
-          <w:tab w:val="left" w:pos="4320"/>
-          <w:tab w:val="left" w:pos="5040"/>
-          <w:tab w:val="left" w:pos="5760"/>
-          <w:tab w:val="left" w:pos="6480"/>
-          <w:tab w:val="left" w:pos="7200"/>
-          <w:tab w:val="left" w:pos="7920"/>
-          <w:tab w:val="left" w:pos="8640"/>
-          <w:tab w:val="left" w:pos="9360"/>
-        </w:tabs>
+        <w:widowControl w:val="0"/>
+        <w:autoSpaceDE w:val="0"/>
+        <w:autoSpaceDN w:val="0"/>
+        <w:adjustRightInd w:val="0"/>
         <w:rPr>
           <w:sz w:val="16"/>
           <w:szCs w:val="16"/>
@@ -497,98 +442,7 @@
           <w:sz w:val="16"/>
           <w:szCs w:val="16"/>
         </w:rPr>
-        <w:t>Algebra Combinatorics Geometry and Topology (</w:t>
-      </w:r>
-      <w:r>
-        <w:rPr>
-          <w:sz w:val="16"/>
-          <w:szCs w:val="16"/>
-        </w:rPr>
-        <w:t>ACGT</w:t>
-      </w:r>
-      <w:r>
-        <w:rPr>
-          <w:sz w:val="16"/>
-          <w:szCs w:val="16"/>
-        </w:rPr>
-        <w:t>)</w:t>
-      </w:r>
-      <w:r>
-        <w:rPr>
-          <w:sz w:val="16"/>
-          <w:szCs w:val="16"/>
-        </w:rPr>
-        <w:t xml:space="preserve"> Seminar</w:t>
-      </w:r>
-      <w:r>
-        <w:rPr>
-          <w:sz w:val="16"/>
-          <w:szCs w:val="16"/>
-        </w:rPr>
-        <w:t xml:space="preserve"> </w:t>
-      </w:r>
-      <w:r>
-        <w:rPr>
-          <w:sz w:val="16"/>
-          <w:szCs w:val="16"/>
-        </w:rPr>
-        <w:t xml:space="preserve">meets </w:t>
-      </w:r>
-      <w:r>
-        <w:rPr>
-          <w:sz w:val="16"/>
-          <w:szCs w:val="16"/>
-        </w:rPr>
-        <w:t xml:space="preserve">every </w:t>
-      </w:r>
-      <w:r>
-        <w:rPr>
-          <w:sz w:val="16"/>
-          <w:szCs w:val="16"/>
-        </w:rPr>
-        <w:t>Tuesday</w:t>
-      </w:r>
-      <w:r>
-        <w:rPr>
-          <w:sz w:val="16"/>
-          <w:szCs w:val="16"/>
-        </w:rPr>
-        <w:t>,</w:t>
-      </w:r>
-      <w:r>
-        <w:rPr>
-          <w:sz w:val="16"/>
-          <w:szCs w:val="16"/>
-        </w:rPr>
-        <w:t xml:space="preserve"> </w:t>
-      </w:r>
-      <w:r>
-        <w:rPr>
-          <w:sz w:val="16"/>
-          <w:szCs w:val="16"/>
-        </w:rPr>
-        <w:t xml:space="preserve">12:45 – 1:45 </w:t>
-      </w:r>
-      <w:r>
-        <w:rPr>
-          <w:sz w:val="16"/>
-          <w:szCs w:val="16"/>
-        </w:rPr>
-        <w:t xml:space="preserve">pm, AMB </w:t>
-      </w:r>
-      <w:r>
-        <w:rPr>
-          <w:sz w:val="16"/>
-          <w:szCs w:val="16"/>
-        </w:rPr>
-        <w:t>146</w:t>
-      </w:r>
-      <w:r>
-        <w:rPr>
-          <w:sz w:val="16"/>
-          <w:szCs w:val="16"/>
-        </w:rPr>
-        <w:t xml:space="preserve">. </w:t>
+        <w:t xml:space="preserve">Algebra Combinatorics Geometry and Topology (ACGT) Seminar meets every Tuesday, 12:45 – 1:45 pm, AMB 146. </w:t>
       </w:r>
     </w:p>
     <w:p>
@@ -621,112 +475,7 @@
           <w:sz w:val="16"/>
           <w:szCs w:val="16"/>
         </w:rPr>
-        <w:t>Applied Math Seminar (AMS)</w:t>
-      </w:r>
-      <w:r>
-        <w:rPr>
-          <w:sz w:val="16"/>
-          <w:szCs w:val="16"/>
-        </w:rPr>
-        <w:t xml:space="preserve"> </w:t>
-      </w:r>
-      <w:r>
-        <w:rPr>
-          <w:sz w:val="16"/>
-          <w:szCs w:val="16"/>
-        </w:rPr>
-        <w:t>meet</w:t>
-      </w:r>
-      <w:r>
-        <w:rPr>
-          <w:sz w:val="16"/>
-          <w:szCs w:val="16"/>
-        </w:rPr>
-        <w:t xml:space="preserve">s </w:t>
-      </w:r>
-      <w:r>
-        <w:rPr>
-          <w:sz w:val="16"/>
-          <w:szCs w:val="16"/>
-        </w:rPr>
-        <w:t xml:space="preserve">on </w:t>
-      </w:r>
-      <w:r>
-        <w:rPr>
-          <w:sz w:val="16"/>
-          <w:szCs w:val="16"/>
-        </w:rPr>
-        <w:t>Thursday</w:t>
-      </w:r>
-      <w:r>
-        <w:rPr>
-          <w:sz w:val="16"/>
-          <w:szCs w:val="16"/>
-        </w:rPr>
-        <w:t>s</w:t>
-      </w:r>
-      <w:r>
-        <w:rPr>
-          <w:sz w:val="16"/>
-          <w:szCs w:val="16"/>
-        </w:rPr>
-        <w:t xml:space="preserve">, 12:45 – </w:t>
-      </w:r>
-      <w:r>
-        <w:rPr>
-          <w:sz w:val="16"/>
-          <w:szCs w:val="16"/>
-        </w:rPr>
-        <w:t>1:</w:t>
-      </w:r>
-      <w:r>
-        <w:rPr>
-          <w:sz w:val="16"/>
-          <w:szCs w:val="16"/>
-        </w:rPr>
-        <w:t>4</w:t>
-      </w:r>
-      <w:r>
-        <w:rPr>
-          <w:sz w:val="16"/>
-          <w:szCs w:val="16"/>
-        </w:rPr>
-        <w:t xml:space="preserve">5 pm, AMB </w:t>
-      </w:r>
-      <w:r>
-        <w:rPr>
-          <w:sz w:val="16"/>
-          <w:szCs w:val="16"/>
-        </w:rPr>
-        <w:t>164</w:t>
-      </w:r>
-      <w:r>
-        <w:rPr>
-          <w:sz w:val="16"/>
-          <w:szCs w:val="16"/>
-        </w:rPr>
-        <w:t xml:space="preserve">.  </w:t>
-      </w:r>
-      <w:r>
-        <w:rPr>
-          <w:sz w:val="16"/>
-          <w:szCs w:val="16"/>
-        </w:rPr>
-        <w:t>Jim Swift will</w:t>
-      </w:r>
-      <w:r>
-        <w:rPr>
-          <w:sz w:val="16"/>
-          <w:szCs w:val="16"/>
-        </w:rPr>
-        <w:t xml:space="preserve"> continue speaking</w:t>
-      </w:r>
-      <w:r>
-        <w:rPr>
-          <w:sz w:val="16"/>
-          <w:szCs w:val="16"/>
-        </w:rPr>
-        <w:t xml:space="preserve"> about pair-coupled oscillators </w:t>
+        <w:t>Applied Math Seminar (AMS) meets on Thursdays, 12:45 – 1:45 pm, AMB 164.  Jim Swift will continue speaking about pair-coupled oscillators this week.</w:t>
       </w:r>
     </w:p>
     <w:p>
@@ -735,20 +484,11 @@
         <w:autoSpaceDE w:val="0"/>
         <w:autoSpaceDN w:val="0"/>
         <w:adjustRightInd w:val="0"/>
-        <w:ind w:firstLine="720"/>
-        <w:jc w:val="both"/>
         <w:rPr>
           <w:sz w:val="16"/>
           <w:szCs w:val="16"/>
         </w:rPr>
       </w:pPr>
-      <w:r>
-        <w:rPr>
-          <w:sz w:val="16"/>
-          <w:szCs w:val="16"/>
-        </w:rPr>
-        <w:t>this week.</w:t>
-      </w:r>
     </w:p>
     <w:p>
       <w:pPr>
@@ -761,73 +501,30 @@
           <w:szCs w:val="16"/>
         </w:rPr>
       </w:pPr>
-    </w:p>
-    <w:p>
-      <w:pPr>
-        <w:widowControl w:val="0"/>
-        <w:autoSpaceDE w:val="0"/>
-        <w:autoSpaceDN w:val="0"/>
-        <w:adjustRightInd w:val="0"/>
+      <w:bookmarkStart w:id="0" w:name="_GoBack"/>
+      <w:bookmarkEnd w:id="0"/>
+      <w:r>
         <w:rPr>
           <w:sz w:val="16"/>
           <w:szCs w:val="16"/>
         </w:rPr>
-      </w:pPr>
-      <w:r>
-        <w:rPr>
-          <w:sz w:val="16"/>
-          <w:szCs w:val="16"/>
-        </w:rPr>
-        <w:t>Friday Afternoon Undergraduate Mathematics Seminar (FAMUS)</w:t>
-      </w:r>
-      <w:r>
-        <w:rPr>
-          <w:sz w:val="16"/>
-          <w:szCs w:val="16"/>
-        </w:rPr>
-        <w:t xml:space="preserve"> </w:t>
-      </w:r>
-      <w:r>
-        <w:rPr>
-          <w:sz w:val="16"/>
-          <w:szCs w:val="16"/>
-        </w:rPr>
-        <w:t xml:space="preserve">meets </w:t>
-      </w:r>
-      <w:r>
-        <w:rPr>
-          <w:sz w:val="16"/>
-          <w:szCs w:val="16"/>
-        </w:rPr>
-        <w:t>Friday</w:t>
-      </w:r>
-      <w:r>
-        <w:rPr>
-          <w:sz w:val="16"/>
-          <w:szCs w:val="16"/>
-        </w:rPr>
-        <w:t>s</w:t>
-      </w:r>
-      <w:r>
-        <w:rPr>
-          <w:sz w:val="16"/>
-          <w:szCs w:val="16"/>
-        </w:rPr>
-        <w:t>,</w:t>
-      </w:r>
-      <w:r>
-        <w:rPr>
-          <w:sz w:val="16"/>
-          <w:szCs w:val="16"/>
-        </w:rPr>
-        <w:t xml:space="preserve"> 3pm</w:t>
-      </w:r>
-      <w:r>
-        <w:rPr>
-          <w:sz w:val="16"/>
-          <w:szCs w:val="16"/>
-        </w:rPr>
-        <w:t>, AMB 164.</w:t>
+        <w:t>Friday Afternoon Undergraduate Mathematics Seminar (FAMUS) meets Fridays, 3pm, AMB 164.</w:t>
+      </w:r>
+    </w:p>
+    <w:p>
+      <w:pPr>
+        <w:jc w:val="both"/>
+        <w:rPr>
+          <w:sz w:val="20"/>
+          <w:szCs w:val="20"/>
+        </w:rPr>
+      </w:pPr>
+      <w:r>
+        <w:rPr>
+          <w:sz w:val="20"/>
+          <w:szCs w:val="20"/>
+        </w:rPr>
+        <w:t>(not this week...it's Vet's day Friday)</w:t>
       </w:r>
     </w:p>
     <w:sectPr>
@@ -846,7 +543,7 @@
 </file>
 
 <file path=word/endnotes.xml><?xml version="1.0" encoding="utf-8"?>
-<w:endnotes xmlns:wpc="http://schemas.microsoft.com/office/word/2010/wordprocessingCanvas" xmlns:mo="http://schemas.microsoft.com/office/mac/office/2008/main" xmlns:mc="http://schemas.openxmlformats.org/markup-compatibility/2006" xmlns:mv="urn:schemas-microsoft-com:mac:vml" xmlns:o="urn:schemas-microsoft-com:office:office" xmlns:r="http://schemas.openxmlformats.org/officeDocument/2006/relationships" xmlns:m="http://schemas.openxmlformats.org/officeDocument/2006/math" xmlns:v="urn:schemas-microsoft-com:vml" xmlns:wp14="http://schemas.microsoft.com/office/word/2010/wordprocessingDrawing" xmlns:wp="http://schemas.openxmlformats.org/drawingml/2006/wordprocessingDrawing" xmlns:w10="urn:schemas-microsoft-com:office:word" xmlns:w="http://schemas.openxmlformats.org/wordprocessingml/2006/main" xmlns:w14="http://schemas.microsoft.com/office/word/2010/wordml" xmlns:w15="http://schemas.microsoft.com/office/word/2012/wordml" xmlns:wpg="http://schemas.microsoft.com/office/word/2010/wordprocessingGroup" xmlns:wpi="http://schemas.microsoft.com/office/word/2010/wordprocessingInk" xmlns:wne="http://schemas.microsoft.com/office/word/2006/wordml" xmlns:wps="http://schemas.microsoft.com/office/word/2010/wordprocessingShape" mc:Ignorable="w14 w15 wp14">
+<w:endnotes xmlns:wpc="http://schemas.microsoft.com/office/word/2010/wordprocessingCanvas" xmlns:mo="http://schemas.microsoft.com/office/mac/office/2008/main" xmlns:mc="http://schemas.openxmlformats.org/markup-compatibility/2006" xmlns:mv="urn:schemas-microsoft-com:mac:vml" xmlns:o="urn:schemas-microsoft-com:office:office" xmlns:r="http://schemas.openxmlformats.org/officeDocument/2006/relationships" xmlns:m="http://schemas.openxmlformats.org/officeDocument/2006/math" xmlns:v="urn:schemas-microsoft-com:vml" xmlns:wp14="http://schemas.microsoft.com/office/word/2010/wordprocessingDrawing" xmlns:wp="http://schemas.openxmlformats.org/drawingml/2006/wordprocessingDrawing" xmlns:w10="urn:schemas-microsoft-com:office:word" xmlns:w="http://schemas.openxmlformats.org/wordprocessingml/2006/main" xmlns:w14="http://schemas.microsoft.com/office/word/2010/wordml" xmlns:wpg="http://schemas.microsoft.com/office/word/2010/wordprocessingGroup" xmlns:wpi="http://schemas.microsoft.com/office/word/2010/wordprocessingInk" xmlns:wne="http://schemas.microsoft.com/office/word/2006/wordml" xmlns:wps="http://schemas.microsoft.com/office/word/2010/wordprocessingShape" mc:Ignorable="w14 wp14">
   <w:endnote w:type="separator" w:id="-1">
     <w:p>
       <w:r>
@@ -865,7 +562,7 @@
 </file>
 
 <file path=word/footnotes.xml><?xml version="1.0" encoding="utf-8"?>
-<w:footnotes xmlns:wpc="http://schemas.microsoft.com/office/word/2010/wordprocessingCanvas" xmlns:mo="http://schemas.microsoft.com/office/mac/office/2008/main" xmlns:mc="http://schemas.openxmlformats.org/markup-compatibility/2006" xmlns:mv="urn:schemas-microsoft-com:mac:vml" xmlns:o="urn:schemas-microsoft-com:office:office" xmlns:r="http://schemas.openxmlformats.org/officeDocument/2006/relationships" xmlns:m="http://schemas.openxmlformats.org/officeDocument/2006/math" xmlns:v="urn:schemas-microsoft-com:vml" xmlns:wp14="http://schemas.microsoft.com/office/word/2010/wordprocessingDrawing" xmlns:wp="http://schemas.openxmlformats.org/drawingml/2006/wordprocessingDrawing" xmlns:w10="urn:schemas-microsoft-com:office:word" xmlns:w="http://schemas.openxmlformats.org/wordprocessingml/2006/main" xmlns:w14="http://schemas.microsoft.com/office/word/2010/wordml" xmlns:w15="http://schemas.microsoft.com/office/word/2012/wordml" xmlns:wpg="http://schemas.microsoft.com/office/word/2010/wordprocessingGroup" xmlns:wpi="http://schemas.microsoft.com/office/word/2010/wordprocessingInk" xmlns:wne="http://schemas.microsoft.com/office/word/2006/wordml" xmlns:wps="http://schemas.microsoft.com/office/word/2010/wordprocessingShape" mc:Ignorable="w14 w15 wp14">
+<w:footnotes xmlns:wpc="http://schemas.microsoft.com/office/word/2010/wordprocessingCanvas" xmlns:mo="http://schemas.microsoft.com/office/mac/office/2008/main" xmlns:mc="http://schemas.openxmlformats.org/markup-compatibility/2006" xmlns:mv="urn:schemas-microsoft-com:mac:vml" xmlns:o="urn:schemas-microsoft-com:office:office" xmlns:r="http://schemas.openxmlformats.org/officeDocument/2006/relationships" xmlns:m="http://schemas.openxmlformats.org/officeDocument/2006/math" xmlns:v="urn:schemas-microsoft-com:vml" xmlns:wp14="http://schemas.microsoft.com/office/word/2010/wordprocessingDrawing" xmlns:wp="http://schemas.openxmlformats.org/drawingml/2006/wordprocessingDrawing" xmlns:w10="urn:schemas-microsoft-com:office:word" xmlns:w="http://schemas.openxmlformats.org/wordprocessingml/2006/main" xmlns:w14="http://schemas.microsoft.com/office/word/2010/wordml" xmlns:wpg="http://schemas.microsoft.com/office/word/2010/wordprocessingGroup" xmlns:wpi="http://schemas.microsoft.com/office/word/2010/wordprocessingInk" xmlns:wne="http://schemas.microsoft.com/office/word/2006/wordml" xmlns:wps="http://schemas.microsoft.com/office/word/2010/wordprocessingShape" mc:Ignorable="w14 wp14">
   <w:footnote w:type="separator" w:id="-1">
     <w:p>
       <w:r>
@@ -884,7 +581,7 @@
 </file>
 
 <file path=word/styles.xml><?xml version="1.0" encoding="utf-8"?>
-<w:styles xmlns:mc="http://schemas.openxmlformats.org/markup-compatibility/2006" xmlns:r="http://schemas.openxmlformats.org/officeDocument/2006/relationships" xmlns:w="http://schemas.openxmlformats.org/wordprocessingml/2006/main" xmlns:w14="http://schemas.microsoft.com/office/word/2010/wordml" xmlns:w15="http://schemas.microsoft.com/office/word/2012/wordml" mc:Ignorable="w14 w15">
+<w:styles xmlns:mc="http://schemas.openxmlformats.org/markup-compatibility/2006" xmlns:r="http://schemas.openxmlformats.org/officeDocument/2006/relationships" xmlns:w="http://schemas.openxmlformats.org/wordprocessingml/2006/main" xmlns:w14="http://schemas.microsoft.com/office/word/2010/wordml" mc:Ignorable="w14">
   <w:docDefaults>
     <w:rPrDefault>
       <w:rPr>
@@ -896,345 +593,460 @@
     </w:rPrDefault>
     <w:pPrDefault/>
   </w:docDefaults>
-  <w:latentStyles w:defLockedState="0" w:defUIPriority="0" w:defSemiHidden="0" w:defUnhideWhenUsed="0" w:defQFormat="0" w:count="380">
-    <w:lsdException w:name="heading 7" w:semiHidden="1" w:unhideWhenUsed="1"/>
-    <w:lsdException w:name="heading 8" w:semiHidden="1" w:unhideWhenUsed="1"/>
-    <w:lsdException w:name="heading 9" w:semiHidden="1" w:unhideWhenUsed="1"/>
-    <w:lsdException w:name="index 1" w:semiHidden="1" w:unhideWhenUsed="1"/>
-    <w:lsdException w:name="index 2" w:semiHidden="1" w:unhideWhenUsed="1"/>
-    <w:lsdException w:name="index 3" w:semiHidden="1" w:unhideWhenUsed="1"/>
-    <w:lsdException w:name="index 4" w:semiHidden="1" w:unhideWhenUsed="1"/>
-    <w:lsdException w:name="index 5" w:semiHidden="1" w:unhideWhenUsed="1"/>
-    <w:lsdException w:name="index 6" w:semiHidden="1" w:unhideWhenUsed="1"/>
-    <w:lsdException w:name="index 7" w:semiHidden="1" w:unhideWhenUsed="1"/>
-    <w:lsdException w:name="index 8" w:semiHidden="1" w:unhideWhenUsed="1"/>
-    <w:lsdException w:name="index 9" w:semiHidden="1" w:unhideWhenUsed="1"/>
-    <w:lsdException w:name="toc 1" w:semiHidden="1" w:unhideWhenUsed="1"/>
-    <w:lsdException w:name="toc 2" w:semiHidden="1" w:unhideWhenUsed="1"/>
-    <w:lsdException w:name="toc 3" w:semiHidden="1" w:unhideWhenUsed="1"/>
-    <w:lsdException w:name="toc 4" w:semiHidden="1" w:unhideWhenUsed="1"/>
-    <w:lsdException w:name="toc 5" w:semiHidden="1" w:unhideWhenUsed="1"/>
-    <w:lsdException w:name="toc 6" w:semiHidden="1" w:unhideWhenUsed="1"/>
-    <w:lsdException w:name="toc 7" w:semiHidden="1" w:unhideWhenUsed="1"/>
-    <w:lsdException w:name="toc 8" w:semiHidden="1" w:unhideWhenUsed="1"/>
-    <w:lsdException w:name="toc 9" w:semiHidden="1" w:unhideWhenUsed="1"/>
-    <w:lsdException w:name="Normal Indent" w:semiHidden="1" w:unhideWhenUsed="1"/>
-    <w:lsdException w:name="footnote text" w:semiHidden="1" w:unhideWhenUsed="1"/>
-    <w:lsdException w:name="annotation text" w:semiHidden="1" w:unhideWhenUsed="1"/>
-    <w:lsdException w:name="header" w:semiHidden="1" w:unhideWhenUsed="1"/>
-    <w:lsdException w:name="footer" w:semiHidden="1" w:unhideWhenUsed="1"/>
-    <w:lsdException w:name="index heading" w:semiHidden="1" w:unhideWhenUsed="1"/>
-    <w:lsdException w:name="caption" w:semiHidden="1" w:unhideWhenUsed="1"/>
-    <w:lsdException w:name="table of figures" w:semiHidden="1" w:unhideWhenUsed="1"/>
-    <w:lsdException w:name="envelope address" w:semiHidden="1" w:unhideWhenUsed="1"/>
-    <w:lsdException w:name="envelope return" w:semiHidden="1" w:unhideWhenUsed="1"/>
-    <w:lsdException w:name="footnote reference" w:semiHidden="1" w:unhideWhenUsed="1"/>
-    <w:lsdException w:name="annotation reference" w:semiHidden="1" w:unhideWhenUsed="1"/>
-    <w:lsdException w:name="line number" w:semiHidden="1" w:unhideWhenUsed="1"/>
-    <w:lsdException w:name="page number" w:semiHidden="1" w:unhideWhenUsed="1"/>
-    <w:lsdException w:name="endnote reference" w:semiHidden="1" w:unhideWhenUsed="1"/>
-    <w:lsdException w:name="endnote text" w:semiHidden="1" w:unhideWhenUsed="1"/>
-    <w:lsdException w:name="table of authorities" w:semiHidden="1" w:unhideWhenUsed="1"/>
-    <w:lsdException w:name="macro" w:semiHidden="1" w:unhideWhenUsed="1"/>
-    <w:lsdException w:name="toa heading" w:semiHidden="1" w:unhideWhenUsed="1"/>
-    <w:lsdException w:name="List" w:semiHidden="1" w:unhideWhenUsed="1"/>
-    <w:lsdException w:name="List Bullet" w:semiHidden="1" w:unhideWhenUsed="1"/>
-    <w:lsdException w:name="List 2" w:semiHidden="1" w:unhideWhenUsed="1"/>
-    <w:lsdException w:name="List 3" w:semiHidden="1" w:unhideWhenUsed="1"/>
-    <w:lsdException w:name="Closing" w:semiHidden="1" w:unhideWhenUsed="1"/>
-    <w:lsdException w:name="Signature" w:semiHidden="1" w:unhideWhenUsed="1"/>
-    <w:lsdException w:name="Default Paragraph Font" w:semiHidden="1" w:unhideWhenUsed="1"/>
-    <w:lsdException w:name="Body Text" w:semiHidden="1" w:unhideWhenUsed="1"/>
-    <w:lsdException w:name="Body Text Indent" w:semiHidden="1" w:unhideWhenUsed="1"/>
-    <w:lsdException w:name="List Continue" w:semiHidden="1" w:unhideWhenUsed="1"/>
-    <w:lsdException w:name="List Continue 2" w:semiHidden="1" w:unhideWhenUsed="1"/>
-    <w:lsdException w:name="List Continue 3" w:semiHidden="1" w:unhideWhenUsed="1"/>
-    <w:lsdException w:name="List Continue 4" w:semiHidden="1" w:unhideWhenUsed="1"/>
-    <w:lsdException w:name="List Continue 5" w:semiHidden="1" w:unhideWhenUsed="1"/>
-    <w:lsdException w:name="Message Header" w:semiHidden="1" w:unhideWhenUsed="1"/>
-    <w:lsdException w:name="Salutation" w:semiHidden="1" w:unhideWhenUsed="1"/>
-    <w:lsdException w:name="Date" w:semiHidden="1" w:unhideWhenUsed="1"/>
-    <w:lsdException w:name="Body Text First Indent" w:semiHidden="1" w:unhideWhenUsed="1"/>
-    <w:lsdException w:name="Body Text First Indent 2" w:semiHidden="1" w:unhideWhenUsed="1"/>
-    <w:lsdException w:name="Note Heading" w:semiHidden="1" w:unhideWhenUsed="1"/>
-    <w:lsdException w:name="Body Text 2" w:semiHidden="1" w:unhideWhenUsed="1"/>
-    <w:lsdException w:name="Body Text 3" w:semiHidden="1" w:unhideWhenUsed="1"/>
-    <w:lsdException w:name="Body Text Indent 2" w:semiHidden="1" w:unhideWhenUsed="1"/>
-    <w:lsdException w:name="Document Map" w:semiHidden="1" w:unhideWhenUsed="1"/>
-    <w:lsdException w:name="Plain Text" w:semiHidden="1" w:unhideWhenUsed="1"/>
-    <w:lsdException w:name="E-mail Signature" w:semiHidden="1" w:unhideWhenUsed="1"/>
-    <w:lsdException w:name="HTML Top of Form" w:semiHidden="1" w:unhideWhenUsed="1"/>
-    <w:lsdException w:name="HTML Bottom of Form" w:semiHidden="1" w:unhideWhenUsed="1"/>
-    <w:lsdException w:name="Normal (Web)" w:semiHidden="1" w:uiPriority="99" w:unhideWhenUsed="1"/>
-    <w:lsdException w:name="HTML Acronym" w:semiHidden="1" w:unhideWhenUsed="1"/>
-    <w:lsdException w:name="HTML Address" w:semiHidden="1" w:unhideWhenUsed="1"/>
-    <w:lsdException w:name="HTML Cite" w:semiHidden="1" w:unhideWhenUsed="1"/>
-    <w:lsdException w:name="HTML Code" w:semiHidden="1" w:unhideWhenUsed="1"/>
-    <w:lsdException w:name="HTML Definition" w:semiHidden="1" w:unhideWhenUsed="1"/>
-    <w:lsdException w:name="HTML Keyboard" w:semiHidden="1" w:unhideWhenUsed="1"/>
-    <w:lsdException w:name="HTML Preformatted" w:semiHidden="1" w:unhideWhenUsed="1"/>
-    <w:lsdException w:name="HTML Sample" w:semiHidden="1" w:unhideWhenUsed="1"/>
-    <w:lsdException w:name="HTML Typewriter" w:semiHidden="1" w:unhideWhenUsed="1"/>
-    <w:lsdException w:name="HTML Variable" w:semiHidden="1" w:unhideWhenUsed="1"/>
-    <w:lsdException w:name="Normal Table" w:semiHidden="1" w:unhideWhenUsed="1"/>
-    <w:lsdException w:name="annotation subject" w:semiHidden="1" w:unhideWhenUsed="1"/>
-    <w:lsdException w:name="No List" w:semiHidden="1" w:unhideWhenUsed="1"/>
-    <w:lsdException w:name="Outline List 1" w:semiHidden="1" w:unhideWhenUsed="1"/>
-    <w:lsdException w:name="Outline List 2" w:semiHidden="1" w:unhideWhenUsed="1"/>
-    <w:lsdException w:name="Outline List 3" w:semiHidden="1" w:unhideWhenUsed="1"/>
-    <w:lsdException w:name="Table Simple 1" w:semiHidden="1" w:unhideWhenUsed="1"/>
-    <w:lsdException w:name="Table Simple 2" w:semiHidden="1" w:unhideWhenUsed="1"/>
-    <w:lsdException w:name="Table Simple 3" w:semiHidden="1" w:unhideWhenUsed="1"/>
-    <w:lsdException w:name="Table Classic 1" w:semiHidden="1" w:unhideWhenUsed="1"/>
-    <w:lsdException w:name="Table Classic 2" w:semiHidden="1" w:unhideWhenUsed="1"/>
-    <w:lsdException w:name="Table Classic 3" w:semiHidden="1" w:unhideWhenUsed="1"/>
-    <w:lsdException w:name="Table Classic 4" w:semiHidden="1" w:unhideWhenUsed="1"/>
-    <w:lsdException w:name="Table Colorful 1" w:semiHidden="1" w:unhideWhenUsed="1"/>
-    <w:lsdException w:name="Table Colorful 2" w:semiHidden="1" w:unhideWhenUsed="1"/>
-    <w:lsdException w:name="Table Colorful 3" w:semiHidden="1" w:unhideWhenUsed="1"/>
-    <w:lsdException w:name="Table Columns 1" w:semiHidden="1" w:unhideWhenUsed="1"/>
-    <w:lsdException w:name="Table Columns 2" w:semiHidden="1" w:unhideWhenUsed="1"/>
-    <w:lsdException w:name="Table Columns 3" w:semiHidden="1" w:unhideWhenUsed="1"/>
-    <w:lsdException w:name="Table Columns 4" w:semiHidden="1" w:unhideWhenUsed="1"/>
-    <w:lsdException w:name="Table Columns 5" w:semiHidden="1" w:unhideWhenUsed="1"/>
-    <w:lsdException w:name="Table Grid 1" w:semiHidden="1" w:unhideWhenUsed="1"/>
-    <w:lsdException w:name="Table Grid 2" w:semiHidden="1" w:unhideWhenUsed="1"/>
-    <w:lsdException w:name="Table Grid 3" w:semiHidden="1" w:unhideWhenUsed="1"/>
-    <w:lsdException w:name="Table Grid 4" w:semiHidden="1" w:unhideWhenUsed="1"/>
-    <w:lsdException w:name="Table Grid 5" w:semiHidden="1" w:unhideWhenUsed="1"/>
-    <w:lsdException w:name="Table Grid 6" w:semiHidden="1" w:unhideWhenUsed="1"/>
-    <w:lsdException w:name="Table Grid 7" w:semiHidden="1" w:unhideWhenUsed="1"/>
-    <w:lsdException w:name="Table Grid 8" w:semiHidden="1" w:unhideWhenUsed="1"/>
-    <w:lsdException w:name="Table List 1" w:semiHidden="1" w:unhideWhenUsed="1"/>
-    <w:lsdException w:name="Table List 2" w:semiHidden="1" w:unhideWhenUsed="1"/>
-    <w:lsdException w:name="Table List 3" w:semiHidden="1" w:unhideWhenUsed="1"/>
-    <w:lsdException w:name="Table List 4" w:semiHidden="1" w:unhideWhenUsed="1"/>
-    <w:lsdException w:name="Table List 5" w:semiHidden="1" w:unhideWhenUsed="1"/>
-    <w:lsdException w:name="Table List 6" w:semiHidden="1" w:unhideWhenUsed="1"/>
-    <w:lsdException w:name="Table List 7" w:semiHidden="1" w:unhideWhenUsed="1"/>
-    <w:lsdException w:name="Table List 8" w:semiHidden="1" w:unhideWhenUsed="1"/>
-    <w:lsdException w:name="Table 3D effects 1" w:semiHidden="1" w:unhideWhenUsed="1"/>
-    <w:lsdException w:name="Table 3D effects 2" w:semiHidden="1" w:unhideWhenUsed="1"/>
-    <w:lsdException w:name="Table 3D effects 3" w:semiHidden="1" w:unhideWhenUsed="1"/>
-    <w:lsdException w:name="Table Contemporary" w:semiHidden="1" w:unhideWhenUsed="1"/>
-    <w:lsdException w:name="Table Elegant" w:semiHidden="1" w:unhideWhenUsed="1"/>
-    <w:lsdException w:name="Table Professional" w:semiHidden="1" w:unhideWhenUsed="1"/>
-    <w:lsdException w:name="Table Subtle 1" w:semiHidden="1" w:unhideWhenUsed="1"/>
-    <w:lsdException w:name="Table Subtle 2" w:semiHidden="1" w:unhideWhenUsed="1"/>
-    <w:lsdException w:name="Table Web 1" w:semiHidden="1" w:unhideWhenUsed="1"/>
-    <w:lsdException w:name="Table Web 2" w:semiHidden="1" w:unhideWhenUsed="1"/>
-    <w:lsdException w:name="Table Web 3" w:semiHidden="1" w:unhideWhenUsed="1"/>
-    <w:lsdException w:name="Balloon Text" w:semiHidden="1" w:unhideWhenUsed="1"/>
-    <w:lsdException w:name="Table Theme" w:semiHidden="1" w:unhideWhenUsed="1"/>
-    <w:lsdException w:name="Note Level 1" w:semiHidden="1" w:unhideWhenUsed="1"/>
-    <w:lsdException w:name="Note Level 2" w:semiHidden="1" w:unhideWhenUsed="1"/>
-    <w:lsdException w:name="Note Level 3" w:semiHidden="1" w:unhideWhenUsed="1"/>
-    <w:lsdException w:name="Note Level 4" w:semiHidden="1" w:unhideWhenUsed="1"/>
-    <w:lsdException w:name="Note Level 5" w:semiHidden="1" w:unhideWhenUsed="1"/>
-    <w:lsdException w:name="Note Level 6" w:semiHidden="1" w:unhideWhenUsed="1"/>
-    <w:lsdException w:name="Note Level 7" w:semiHidden="1" w:unhideWhenUsed="1"/>
-    <w:lsdException w:name="Note Level 8" w:semiHidden="1" w:unhideWhenUsed="1"/>
-    <w:lsdException w:name="Note Level 9" w:semiHidden="1" w:unhideWhenUsed="1"/>
-    <w:lsdException w:name="Medium List 1"/>
-    <w:lsdException w:name="Medium List 2"/>
-    <w:lsdException w:name="Medium Grid 1"/>
-    <w:lsdException w:name="Medium Grid 2"/>
-    <w:lsdException w:name="Medium Grid 3"/>
-    <w:lsdException w:name="Dark List"/>
-    <w:lsdException w:name="Colorful Shading"/>
-    <w:lsdException w:name="Colorful List"/>
-    <w:lsdException w:name="Colorful Grid"/>
-    <w:lsdException w:name="Light Shading Accent 1"/>
-    <w:lsdException w:name="Light List Accent 1"/>
-    <w:lsdException w:name="Light Grid Accent 1"/>
-    <w:lsdException w:name="Medium Shading 1 Accent 1"/>
-    <w:lsdException w:name="Medium Shading 2 Accent 1"/>
-    <w:lsdException w:name="Medium List 1 Accent 1"/>
-    <w:lsdException w:name="Revision" w:semiHidden="1"/>
-    <w:lsdException w:name="Medium List 2 Accent 1"/>
-    <w:lsdException w:name="Medium Grid 1 Accent 1"/>
-    <w:lsdException w:name="Medium Grid 2 Accent 1"/>
-    <w:lsdException w:name="Medium Grid 3 Accent 1"/>
-    <w:lsdException w:name="Dark List Accent 1"/>
-    <w:lsdException w:name="Colorful Shading Accent 1"/>
-    <w:lsdException w:name="Colorful List Accent 1"/>
-    <w:lsdException w:name="Colorful Grid Accent 1"/>
-    <w:lsdException w:name="Light Shading Accent 2"/>
-    <w:lsdException w:name="Light List Accent 2"/>
-    <w:lsdException w:name="Light Grid Accent 2"/>
-    <w:lsdException w:name="Medium Shading 1 Accent 2"/>
-    <w:lsdException w:name="Medium Shading 2 Accent 2"/>
-    <w:lsdException w:name="Medium List 1 Accent 2"/>
-    <w:lsdException w:name="Medium List 2 Accent 2"/>
-    <w:lsdException w:name="Medium Grid 1 Accent 2"/>
-    <w:lsdException w:name="Medium Grid 2 Accent 2"/>
-    <w:lsdException w:name="Medium Grid 3 Accent 2"/>
-    <w:lsdException w:name="Dark List Accent 2"/>
-    <w:lsdException w:name="Colorful Shading Accent 2"/>
-    <w:lsdException w:name="Colorful List Accent 2"/>
-    <w:lsdException w:name="Colorful Grid Accent 2"/>
-    <w:lsdException w:name="Light Shading Accent 3"/>
-    <w:lsdException w:name="Light List Accent 3"/>
-    <w:lsdException w:name="Light Grid Accent 3"/>
-    <w:lsdException w:name="Medium Shading 1 Accent 3"/>
-    <w:lsdException w:name="Medium Shading 2 Accent 3"/>
-    <w:lsdException w:name="Medium List 1 Accent 3"/>
-    <w:lsdException w:name="Medium List 2 Accent 3"/>
-    <w:lsdException w:name="Medium Grid 1 Accent 3"/>
-    <w:lsdException w:name="Medium Grid 2 Accent 3"/>
-    <w:lsdException w:name="Medium Grid 3 Accent 3"/>
-    <w:lsdException w:name="Dark List Accent 3"/>
-    <w:lsdException w:name="Colorful Shading Accent 3"/>
-    <w:lsdException w:name="Colorful List Accent 3"/>
-    <w:lsdException w:name="Colorful Grid Accent 3"/>
-    <w:lsdException w:name="Light Shading Accent 4"/>
-    <w:lsdException w:name="Light List Accent 4"/>
-    <w:lsdException w:name="Light Grid Accent 4"/>
-    <w:lsdException w:name="Medium Shading 1 Accent 4"/>
-    <w:lsdException w:name="Medium Shading 2 Accent 4"/>
-    <w:lsdException w:name="Medium List 1 Accent 4"/>
-    <w:lsdException w:name="Medium List 2 Accent 4"/>
-    <w:lsdException w:name="Medium Grid 1 Accent 4"/>
-    <w:lsdException w:name="Medium Grid 2 Accent 4"/>
-    <w:lsdException w:name="Medium Grid 3 Accent 4"/>
-    <w:lsdException w:name="Dark List Accent 4"/>
-    <w:lsdException w:name="Colorful Shading Accent 4"/>
-    <w:lsdException w:name="Colorful List Accent 4"/>
-    <w:lsdException w:name="Colorful Grid Accent 4"/>
-    <w:lsdException w:name="Light Shading Accent 5"/>
-    <w:lsdException w:name="Light List Accent 5"/>
-    <w:lsdException w:name="Light Grid Accent 5"/>
-    <w:lsdException w:name="Medium Shading 1 Accent 5"/>
-    <w:lsdException w:name="Medium Shading 2 Accent 5"/>
-    <w:lsdException w:name="Medium List 1 Accent 5"/>
-    <w:lsdException w:name="Medium List 2 Accent 5"/>
-    <w:lsdException w:name="Medium Grid 1 Accent 5"/>
-    <w:lsdException w:name="Medium Grid 2 Accent 5"/>
-    <w:lsdException w:name="Medium Grid 3 Accent 5"/>
-    <w:lsdException w:name="Dark List Accent 5"/>
-    <w:lsdException w:name="Colorful Shading Accent 5"/>
-    <w:lsdException w:name="Colorful List Accent 5"/>
-    <w:lsdException w:name="Colorful Grid Accent 5"/>
-    <w:lsdException w:name="Light Shading Accent 6"/>
-    <w:lsdException w:name="Light List Accent 6"/>
-    <w:lsdException w:name="Light Grid Accent 6"/>
-    <w:lsdException w:name="Medium Shading 1 Accent 6"/>
-    <w:lsdException w:name="Medium Shading 2 Accent 6"/>
-    <w:lsdException w:name="Medium List 1 Accent 6"/>
-    <w:lsdException w:name="Medium List 2 Accent 6"/>
-    <w:lsdException w:name="Medium Grid 1 Accent 6"/>
-    <w:lsdException w:name="Medium Grid 2 Accent 6"/>
-    <w:lsdException w:name="Medium Grid 3 Accent 6"/>
-    <w:lsdException w:name="Dark List Accent 6"/>
-    <w:lsdException w:name="Colorful Shading Accent 6"/>
-    <w:lsdException w:name="Colorful List Accent 6"/>
-    <w:lsdException w:name="Colorful Grid Accent 6"/>
-    <w:lsdException w:name="Bibliography" w:semiHidden="1" w:unhideWhenUsed="1"/>
-    <w:lsdException w:name="TOC Heading" w:semiHidden="1" w:unhideWhenUsed="1"/>
-    <w:lsdException w:name="Plain Table 1" w:uiPriority="41"/>
-    <w:lsdException w:name="Plain Table 2" w:uiPriority="42"/>
-    <w:lsdException w:name="Plain Table 3" w:uiPriority="43"/>
-    <w:lsdException w:name="Plain Table 4" w:uiPriority="44"/>
-    <w:lsdException w:name="Plain Table 5" w:uiPriority="45"/>
-    <w:lsdException w:name="Grid Table Light" w:uiPriority="40"/>
-    <w:lsdException w:name="Grid Table 1 Light" w:uiPriority="46"/>
-    <w:lsdException w:name="Grid Table 2" w:uiPriority="47"/>
-    <w:lsdException w:name="Grid Table 3" w:uiPriority="48"/>
-    <w:lsdException w:name="Grid Table 4" w:uiPriority="49"/>
-    <w:lsdException w:name="Grid Table 5 Dark" w:uiPriority="50"/>
-    <w:lsdException w:name="Grid Table 6 Colorful" w:uiPriority="51"/>
-    <w:lsdException w:name="Grid Table 7 Colorful" w:uiPriority="52"/>
-    <w:lsdException w:name="Grid Table 1 Light Accent 1" w:uiPriority="46"/>
-    <w:lsdException w:name="Grid Table 2 Accent 1" w:uiPriority="47"/>
-    <w:lsdException w:name="Grid Table 3 Accent 1" w:uiPriority="48"/>
-    <w:lsdException w:name="Grid Table 4 Accent 1" w:uiPriority="49"/>
-    <w:lsdException w:name="Grid Table 5 Dark Accent 1" w:uiPriority="50"/>
-    <w:lsdException w:name="Grid Table 6 Colorful Accent 1" w:uiPriority="51"/>
-    <w:lsdException w:name="Grid Table 7 Colorful Accent 1" w:uiPriority="52"/>
-    <w:lsdException w:name="Grid Table 1 Light Accent 2" w:uiPriority="46"/>
-    <w:lsdException w:name="Grid Table 2 Accent 2" w:uiPriority="47"/>
-    <w:lsdException w:name="Grid Table 3 Accent 2" w:uiPriority="48"/>
-    <w:lsdException w:name="Grid Table 4 Accent 2" w:uiPriority="49"/>
-    <w:lsdException w:name="Grid Table 5 Dark Accent 2" w:uiPriority="50"/>
-    <w:lsdException w:name="Grid Table 6 Colorful Accent 2" w:uiPriority="51"/>
-    <w:lsdException w:name="Grid Table 7 Colorful Accent 2" w:uiPriority="52"/>
-    <w:lsdException w:name="Grid Table 1 Light Accent 3" w:uiPriority="46"/>
-    <w:lsdException w:name="Grid Table 2 Accent 3" w:uiPriority="47"/>
-    <w:lsdException w:name="Grid Table 3 Accent 3" w:uiPriority="48"/>
-    <w:lsdException w:name="Grid Table 4 Accent 3" w:uiPriority="49"/>
-    <w:lsdException w:name="Grid Table 5 Dark Accent 3" w:uiPriority="50"/>
-    <w:lsdException w:name="Grid Table 6 Colorful Accent 3" w:uiPriority="51"/>
-    <w:lsdException w:name="Grid Table 7 Colorful Accent 3" w:uiPriority="52"/>
-    <w:lsdException w:name="Grid Table 1 Light Accent 4" w:uiPriority="46"/>
-    <w:lsdException w:name="Grid Table 2 Accent 4" w:uiPriority="47"/>
-    <w:lsdException w:name="Grid Table 3 Accent 4" w:uiPriority="48"/>
-    <w:lsdException w:name="Grid Table 4 Accent 4" w:uiPriority="49"/>
-    <w:lsdException w:name="Grid Table 5 Dark Accent 4" w:uiPriority="50"/>
-    <w:lsdException w:name="Grid Table 6 Colorful Accent 4" w:uiPriority="51"/>
-    <w:lsdException w:name="Grid Table 7 Colorful Accent 4" w:uiPriority="52"/>
-    <w:lsdException w:name="Grid Table 1 Light Accent 5" w:uiPriority="46"/>
-    <w:lsdException w:name="Grid Table 2 Accent 5" w:uiPriority="47"/>
-    <w:lsdException w:name="Grid Table 3 Accent 5" w:uiPriority="48"/>
-    <w:lsdException w:name="Grid Table 4 Accent 5" w:uiPriority="49"/>
-    <w:lsdException w:name="Grid Table 5 Dark Accent 5" w:uiPriority="50"/>
-    <w:lsdException w:name="Grid Table 6 Colorful Accent 5" w:uiPriority="51"/>
-    <w:lsdException w:name="Grid Table 7 Colorful Accent 5" w:uiPriority="52"/>
-    <w:lsdException w:name="Grid Table 1 Light Accent 6" w:uiPriority="46"/>
-    <w:lsdException w:name="Grid Table 2 Accent 6" w:uiPriority="47"/>
-    <w:lsdException w:name="Grid Table 3 Accent 6" w:uiPriority="48"/>
-    <w:lsdException w:name="Grid Table 4 Accent 6" w:uiPriority="49"/>
-    <w:lsdException w:name="Grid Table 5 Dark Accent 6" w:uiPriority="50"/>
-    <w:lsdException w:name="Grid Table 6 Colorful Accent 6" w:uiPriority="51"/>
-    <w:lsdException w:name="Grid Table 7 Colorful Accent 6" w:uiPriority="52"/>
-    <w:lsdException w:name="List Table 1 Light" w:uiPriority="46"/>
-    <w:lsdException w:name="List Table 2" w:uiPriority="47"/>
-    <w:lsdException w:name="List Table 3" w:uiPriority="48"/>
-    <w:lsdException w:name="List Table 4" w:uiPriority="49"/>
-    <w:lsdException w:name="List Table 5 Dark" w:uiPriority="50"/>
-    <w:lsdException w:name="List Table 6 Colorful" w:uiPriority="51"/>
-    <w:lsdException w:name="List Table 7 Colorful" w:uiPriority="52"/>
-    <w:lsdException w:name="List Table 1 Light Accent 1" w:uiPriority="46"/>
-    <w:lsdException w:name="List Table 2 Accent 1" w:uiPriority="47"/>
-    <w:lsdException w:name="List Table 3 Accent 1" w:uiPriority="48"/>
-    <w:lsdException w:name="List Table 4 Accent 1" w:uiPriority="49"/>
-    <w:lsdException w:name="List Table 5 Dark Accent 1" w:uiPriority="50"/>
-    <w:lsdException w:name="List Table 6 Colorful Accent 1" w:uiPriority="51"/>
-    <w:lsdException w:name="List Table 7 Colorful Accent 1" w:uiPriority="52"/>
-    <w:lsdException w:name="List Table 1 Light Accent 2" w:uiPriority="46"/>
-    <w:lsdException w:name="List Table 2 Accent 2" w:uiPriority="47"/>
-    <w:lsdException w:name="List Table 3 Accent 2" w:uiPriority="48"/>
-    <w:lsdException w:name="List Table 4 Accent 2" w:uiPriority="49"/>
-    <w:lsdException w:name="List Table 5 Dark Accent 2" w:uiPriority="50"/>
-    <w:lsdException w:name="List Table 6 Colorful Accent 2" w:uiPriority="51"/>
-    <w:lsdException w:name="List Table 7 Colorful Accent 2" w:uiPriority="52"/>
-    <w:lsdException w:name="List Table 1 Light Accent 3" w:uiPriority="46"/>
-    <w:lsdException w:name="List Table 2 Accent 3" w:uiPriority="47"/>
-    <w:lsdException w:name="List Table 3 Accent 3" w:uiPriority="48"/>
-    <w:lsdException w:name="List Table 4 Accent 3" w:uiPriority="49"/>
-    <w:lsdException w:name="List Table 5 Dark Accent 3" w:uiPriority="50"/>
-    <w:lsdException w:name="List Table 6 Colorful Accent 3" w:uiPriority="51"/>
-    <w:lsdException w:name="List Table 7 Colorful Accent 3" w:uiPriority="52"/>
-    <w:lsdException w:name="List Table 1 Light Accent 4" w:uiPriority="46"/>
-    <w:lsdException w:name="List Table 2 Accent 4" w:uiPriority="47"/>
-    <w:lsdException w:name="List Table 3 Accent 4" w:uiPriority="48"/>
-    <w:lsdException w:name="List Table 4 Accent 4" w:uiPriority="49"/>
-    <w:lsdException w:name="List Table 5 Dark Accent 4" w:uiPriority="50"/>
-    <w:lsdException w:name="List Table 6 Colorful Accent 4" w:uiPriority="51"/>
-    <w:lsdException w:name="List Table 7 Colorful Accent 4" w:uiPriority="52"/>
-    <w:lsdException w:name="List Table 1 Light Accent 5" w:uiPriority="46"/>
-    <w:lsdException w:name="List Table 2 Accent 5" w:uiPriority="47"/>
-    <w:lsdException w:name="List Table 3 Accent 5" w:uiPriority="48"/>
-    <w:lsdException w:name="List Table 4 Accent 5" w:uiPriority="49"/>
-    <w:lsdException w:name="List Table 5 Dark Accent 5" w:uiPriority="50"/>
-    <w:lsdException w:name="List Table 6 Colorful Accent 5" w:uiPriority="51"/>
-    <w:lsdException w:name="List Table 7 Colorful Accent 5" w:uiPriority="52"/>
-    <w:lsdException w:name="List Table 1 Light Accent 6" w:uiPriority="46"/>
-    <w:lsdException w:name="List Table 2 Accent 6" w:uiPriority="47"/>
-    <w:lsdException w:name="List Table 3 Accent 6" w:uiPriority="48"/>
-    <w:lsdException w:name="List Table 4 Accent 6" w:uiPriority="49"/>
-    <w:lsdException w:name="List Table 5 Dark Accent 6" w:uiPriority="50"/>
-    <w:lsdException w:name="List Table 6 Colorful Accent 6" w:uiPriority="51"/>
-    <w:lsdException w:name="List Table 7 Colorful Accent 6" w:uiPriority="52"/>
+  <w:latentStyles w:defLockedState="0" w:defUIPriority="0" w:defSemiHidden="1" w:defUnhideWhenUsed="1" w:defQFormat="0" w:count="276">
+    <w:lsdException w:name="Normal" w:semiHidden="0" w:unhideWhenUsed="0"/>
+    <w:lsdException w:name="heading 1" w:semiHidden="0" w:unhideWhenUsed="0"/>
+    <w:lsdException w:name="heading 2" w:semiHidden="0" w:unhideWhenUsed="0"/>
+    <w:lsdException w:name="heading 3" w:semiHidden="0" w:unhideWhenUsed="0"/>
+    <w:lsdException w:name="heading 4" w:semiHidden="0" w:unhideWhenUsed="0"/>
+    <w:lsdException w:name="heading 5" w:semiHidden="0" w:unhideWhenUsed="0"/>
+    <w:lsdException w:name="heading 6" w:semiHidden="0" w:unhideWhenUsed="0"/>
+    <w:lsdException w:name="List Number" w:semiHidden="0" w:unhideWhenUsed="0"/>
+    <w:lsdException w:name="List 4" w:semiHidden="0" w:unhideWhenUsed="0"/>
+    <w:lsdException w:name="List 5" w:semiHidden="0" w:unhideWhenUsed="0"/>
+    <w:lsdException w:name="List Bullet 2" w:semiHidden="0" w:unhideWhenUsed="0"/>
+    <w:lsdException w:name="List Bullet 3" w:semiHidden="0" w:unhideWhenUsed="0"/>
+    <w:lsdException w:name="List Bullet 4" w:semiHidden="0" w:unhideWhenUsed="0"/>
+    <w:lsdException w:name="List Bullet 5" w:semiHidden="0" w:unhideWhenUsed="0"/>
+    <w:lsdException w:name="List Number 2" w:semiHidden="0" w:unhideWhenUsed="0"/>
+    <w:lsdException w:name="List Number 3" w:semiHidden="0" w:unhideWhenUsed="0"/>
+    <w:lsdException w:name="List Number 4" w:semiHidden="0" w:unhideWhenUsed="0"/>
+    <w:lsdException w:name="List Number 5" w:semiHidden="0" w:unhideWhenUsed="0"/>
+    <w:lsdException w:name="Title" w:semiHidden="0" w:unhideWhenUsed="0"/>
+    <w:lsdException w:name="Subtitle" w:semiHidden="0" w:unhideWhenUsed="0"/>
+    <w:lsdException w:name="Body Text Indent 3" w:semiHidden="0" w:unhideWhenUsed="0"/>
+    <w:lsdException w:name="Block Text" w:semiHidden="0" w:unhideWhenUsed="0"/>
+    <w:lsdException w:name="Hyperlink" w:semiHidden="0" w:unhideWhenUsed="0"/>
+    <w:lsdException w:name="FollowedHyperlink" w:semiHidden="0" w:unhideWhenUsed="0"/>
+    <w:lsdException w:name="Strong" w:semiHidden="0" w:unhideWhenUsed="0"/>
+    <w:lsdException w:name="Emphasis" w:semiHidden="0" w:unhideWhenUsed="0"/>
+    <w:lsdException w:name="Normal (Web)" w:uiPriority="99"/>
+    <w:lsdException w:name="Table Grid" w:semiHidden="0" w:unhideWhenUsed="0"/>
+    <w:lsdException w:name="Placeholder Text" w:semiHidden="0" w:unhideWhenUsed="0"/>
+    <w:lsdException w:name="No Spacing" w:semiHidden="0" w:unhideWhenUsed="0"/>
+    <w:lsdException w:name="Light Shading" w:semiHidden="0" w:unhideWhenUsed="0"/>
+    <w:lsdException w:name="Light List" w:semiHidden="0" w:unhideWhenUsed="0"/>
+    <w:lsdException w:name="Light Grid" w:semiHidden="0" w:unhideWhenUsed="0"/>
+    <w:lsdException w:name="Medium Shading 1" w:semiHidden="0" w:unhideWhenUsed="0"/>
+    <w:lsdException w:name="Medium Shading 2" w:semiHidden="0" w:unhideWhenUsed="0"/>
+    <w:lsdException w:name="Medium List 1" w:semiHidden="0" w:unhideWhenUsed="0"/>
+    <w:lsdException w:name="Medium List 2" w:semiHidden="0" w:unhideWhenUsed="0"/>
+    <w:lsdException w:name="Medium Grid 1" w:semiHidden="0" w:unhideWhenUsed="0"/>
+    <w:lsdException w:name="Medium Grid 2" w:semiHidden="0" w:unhideWhenUsed="0"/>
+    <w:lsdException w:name="Medium Grid 3" w:semiHidden="0" w:unhideWhenUsed="0"/>
+    <w:lsdException w:name="Dark List" w:semiHidden="0" w:unhideWhenUsed="0"/>
+    <w:lsdException w:name="Colorful Shading" w:semiHidden="0" w:unhideWhenUsed="0"/>
+    <w:lsdException w:name="Colorful List" w:semiHidden="0" w:unhideWhenUsed="0"/>
+    <w:lsdException w:name="Colorful Grid" w:semiHidden="0" w:unhideWhenUsed="0"/>
+    <w:lsdException w:name="Light Shading Accent 1" w:semiHidden="0" w:unhideWhenUsed="0"/>
+    <w:lsdException w:name="Light List Accent 1" w:semiHidden="0" w:unhideWhenUsed="0"/>
+    <w:lsdException w:name="Light Grid Accent 1" w:semiHidden="0" w:unhideWhenUsed="0"/>
+    <w:lsdException w:name="Medium Shading 1 Accent 1" w:semiHidden="0" w:unhideWhenUsed="0"/>
+    <w:lsdException w:name="Medium Shading 2 Accent 1" w:semiHidden="0" w:unhideWhenUsed="0"/>
+    <w:lsdException w:name="Medium List 1 Accent 1" w:semiHidden="0" w:unhideWhenUsed="0"/>
+    <w:lsdException w:name="Revision" w:unhideWhenUsed="0"/>
+    <w:lsdException w:name="List Paragraph" w:semiHidden="0" w:unhideWhenUsed="0"/>
+    <w:lsdException w:name="Quote" w:semiHidden="0" w:unhideWhenUsed="0"/>
+    <w:lsdException w:name="Intense Quote" w:semiHidden="0" w:unhideWhenUsed="0"/>
+    <w:lsdException w:name="Medium List 2 Accent 1" w:semiHidden="0" w:unhideWhenUsed="0"/>
+    <w:lsdException w:name="Medium Grid 1 Accent 1" w:semiHidden="0" w:unhideWhenUsed="0"/>
+    <w:lsdException w:name="Medium Grid 2 Accent 1" w:semiHidden="0" w:unhideWhenUsed="0"/>
+    <w:lsdException w:name="Medium Grid 3 Accent 1" w:semiHidden="0" w:unhideWhenUsed="0"/>
+    <w:lsdException w:name="Dark List Accent 1" w:semiHidden="0" w:unhideWhenUsed="0"/>
+    <w:lsdException w:name="Colorful Shading Accent 1" w:semiHidden="0" w:unhideWhenUsed="0"/>
+    <w:lsdException w:name="Colorful List Accent 1" w:semiHidden="0" w:unhideWhenUsed="0"/>
+    <w:lsdException w:name="Colorful Grid Accent 1" w:semiHidden="0" w:unhideWhenUsed="0"/>
+    <w:lsdException w:name="Light Shading Accent 2" w:semiHidden="0" w:unhideWhenUsed="0"/>
+    <w:lsdException w:name="Light List Accent 2" w:semiHidden="0" w:unhideWhenUsed="0"/>
+    <w:lsdException w:name="Light Grid Accent 2" w:semiHidden="0" w:unhideWhenUsed="0"/>
+    <w:lsdException w:name="Medium Shading 1 Accent 2" w:semiHidden="0" w:unhideWhenUsed="0"/>
+    <w:lsdException w:name="Medium Shading 2 Accent 2" w:semiHidden="0" w:unhideWhenUsed="0"/>
+    <w:lsdException w:name="Medium List 1 Accent 2" w:semiHidden="0" w:unhideWhenUsed="0"/>
+    <w:lsdException w:name="Medium List 2 Accent 2" w:semiHidden="0" w:unhideWhenUsed="0"/>
+    <w:lsdException w:name="Medium Grid 1 Accent 2" w:semiHidden="0" w:unhideWhenUsed="0"/>
+    <w:lsdException w:name="Medium Grid 2 Accent 2" w:semiHidden="0" w:unhideWhenUsed="0"/>
+    <w:lsdException w:name="Medium Grid 3 Accent 2" w:semiHidden="0" w:unhideWhenUsed="0"/>
+    <w:lsdException w:name="Dark List Accent 2" w:semiHidden="0" w:unhideWhenUsed="0"/>
+    <w:lsdException w:name="Colorful Shading Accent 2" w:semiHidden="0" w:unhideWhenUsed="0"/>
+    <w:lsdException w:name="Colorful List Accent 2" w:semiHidden="0" w:unhideWhenUsed="0"/>
+    <w:lsdException w:name="Colorful Grid Accent 2" w:semiHidden="0" w:unhideWhenUsed="0"/>
+    <w:lsdException w:name="Light Shading Accent 3" w:semiHidden="0" w:unhideWhenUsed="0"/>
+    <w:lsdException w:name="Light List Accent 3" w:semiHidden="0" w:unhideWhenUsed="0"/>
+    <w:lsdException w:name="Light Grid Accent 3" w:semiHidden="0" w:unhideWhenUsed="0"/>
+    <w:lsdException w:name="Medium Shading 1 Accent 3" w:semiHidden="0" w:unhideWhenUsed="0"/>
+    <w:lsdException w:name="Medium Shading 2 Accent 3" w:semiHidden="0" w:unhideWhenUsed="0"/>
+    <w:lsdException w:name="Medium List 1 Accent 3" w:semiHidden="0" w:unhideWhenUsed="0"/>
+    <w:lsdException w:name="Medium List 2 Accent 3" w:semiHidden="0" w:unhideWhenUsed="0"/>
+    <w:lsdException w:name="Medium Grid 1 Accent 3" w:semiHidden="0" w:unhideWhenUsed="0"/>
+    <w:lsdException w:name="Medium Grid 2 Accent 3" w:semiHidden="0" w:unhideWhenUsed="0"/>
+    <w:lsdException w:name="Medium Grid 3 Accent 3" w:semiHidden="0" w:unhideWhenUsed="0"/>
+    <w:lsdException w:name="Dark List Accent 3" w:semiHidden="0" w:unhideWhenUsed="0"/>
+    <w:lsdException w:name="Colorful Shading Accent 3" w:semiHidden="0" w:unhideWhenUsed="0"/>
+    <w:lsdException w:name="Colorful List Accent 3" w:semiHidden="0" w:unhideWhenUsed="0"/>
+    <w:lsdException w:name="Colorful Grid Accent 3" w:semiHidden="0" w:unhideWhenUsed="0"/>
+    <w:lsdException w:name="Light Shading Accent 4" w:semiHidden="0" w:unhideWhenUsed="0"/>
+    <w:lsdException w:name="Light List Accent 4" w:semiHidden="0" w:unhideWhenUsed="0"/>
+    <w:lsdException w:name="Light Grid Accent 4" w:semiHidden="0" w:unhideWhenUsed="0"/>
+    <w:lsdException w:name="Medium Shading 1 Accent 4" w:semiHidden="0" w:unhideWhenUsed="0"/>
+    <w:lsdException w:name="Medium Shading 2 Accent 4" w:semiHidden="0" w:unhideWhenUsed="0"/>
+    <w:lsdException w:name="Medium List 1 Accent 4" w:semiHidden="0" w:unhideWhenUsed="0"/>
+    <w:lsdException w:name="Medium List 2 Accent 4" w:semiHidden="0" w:unhideWhenUsed="0"/>
+    <w:lsdException w:name="Medium Grid 1 Accent 4" w:semiHidden="0" w:unhideWhenUsed="0"/>
+    <w:lsdException w:name="Medium Grid 2 Accent 4" w:semiHidden="0" w:unhideWhenUsed="0"/>
+    <w:lsdException w:name="Medium Grid 3 Accent 4" w:semiHidden="0" w:unhideWhenUsed="0"/>
+    <w:lsdException w:name="Dark List Accent 4" w:semiHidden="0" w:unhideWhenUsed="0"/>
+    <w:lsdException w:name="Colorful Shading Accent 4" w:semiHidden="0" w:unhideWhenUsed="0"/>
+    <w:lsdException w:name="Colorful List Accent 4" w:semiHidden="0" w:unhideWhenUsed="0"/>
+    <w:lsdException w:name="Colorful Grid Accent 4" w:semiHidden="0" w:unhideWhenUsed="0"/>
+    <w:lsdException w:name="Light Shading Accent 5" w:semiHidden="0" w:unhideWhenUsed="0"/>
+    <w:lsdException w:name="Light List Accent 5" w:semiHidden="0" w:unhideWhenUsed="0"/>
+    <w:lsdException w:name="Light Grid Accent 5" w:semiHidden="0" w:unhideWhenUsed="0"/>
+    <w:lsdException w:name="Medium Shading 1 Accent 5" w:semiHidden="0" w:unhideWhenUsed="0"/>
+    <w:lsdException w:name="Medium Shading 2 Accent 5" w:semiHidden="0" w:unhideWhenUsed="0"/>
+    <w:lsdException w:name="Medium List 1 Accent 5" w:semiHidden="0" w:unhideWhenUsed="0"/>
+    <w:lsdException w:name="Medium List 2 Accent 5" w:semiHidden="0" w:unhideWhenUsed="0"/>
+    <w:lsdException w:name="Medium Grid 1 Accent 5" w:semiHidden="0" w:unhideWhenUsed="0"/>
+    <w:lsdException w:name="Medium Grid 2 Accent 5" w:semiHidden="0" w:unhideWhenUsed="0"/>
+    <w:lsdException w:name="Medium Grid 3 Accent 5" w:semiHidden="0" w:unhideWhenUsed="0"/>
+    <w:lsdException w:name="Dark List Accent 5" w:semiHidden="0" w:unhideWhenUsed="0"/>
+    <w:lsdException w:name="Colorful Shading Accent 5" w:semiHidden="0" w:unhideWhenUsed="0"/>
+    <w:lsdException w:name="Colorful List Accent 5" w:semiHidden="0" w:unhideWhenUsed="0"/>
+    <w:lsdException w:name="Colorful Grid Accent 5" w:semiHidden="0" w:unhideWhenUsed="0"/>
+    <w:lsdException w:name="Light Shading Accent 6" w:semiHidden="0" w:unhideWhenUsed="0"/>
+    <w:lsdException w:name="Light List Accent 6" w:semiHidden="0" w:unhideWhenUsed="0"/>
+    <w:lsdException w:name="Light Grid Accent 6" w:semiHidden="0" w:unhideWhenUsed="0"/>
+    <w:lsdException w:name="Medium Shading 1 Accent 6" w:semiHidden="0" w:unhideWhenUsed="0"/>
+    <w:lsdException w:name="Medium Shading 2 Accent 6" w:semiHidden="0" w:unhideWhenUsed="0"/>
+    <w:lsdException w:name="Medium List 1 Accent 6" w:semiHidden="0" w:unhideWhenUsed="0"/>
+    <w:lsdException w:name="Medium List 2 Accent 6" w:semiHidden="0" w:unhideWhenUsed="0"/>
+    <w:lsdException w:name="Medium Grid 1 Accent 6" w:semiHidden="0" w:unhideWhenUsed="0"/>
+    <w:lsdException w:name="Medium Grid 2 Accent 6" w:semiHidden="0" w:unhideWhenUsed="0"/>
+    <w:lsdException w:name="Medium Grid 3 Accent 6" w:semiHidden="0" w:unhideWhenUsed="0"/>
+    <w:lsdException w:name="Dark List Accent 6" w:semiHidden="0" w:unhideWhenUsed="0"/>
+    <w:lsdException w:name="Colorful Shading Accent 6" w:semiHidden="0" w:unhideWhenUsed="0"/>
+    <w:lsdException w:name="Colorful List Accent 6" w:semiHidden="0" w:unhideWhenUsed="0"/>
+    <w:lsdException w:name="Colorful Grid Accent 6" w:semiHidden="0" w:unhideWhenUsed="0"/>
+    <w:lsdException w:name="Subtle Emphasis" w:semiHidden="0" w:unhideWhenUsed="0"/>
+    <w:lsdException w:name="Intense Emphasis" w:semiHidden="0" w:unhideWhenUsed="0"/>
+    <w:lsdException w:name="Subtle Reference" w:semiHidden="0" w:unhideWhenUsed="0"/>
+    <w:lsdException w:name="Intense Reference" w:semiHidden="0" w:unhideWhenUsed="0"/>
+    <w:lsdException w:name="Book Title" w:semiHidden="0" w:unhideWhenUsed="0"/>
+  </w:latentStyles>
+  <w:style w:type="paragraph" w:default="1" w:styleId="Normal">
+    <w:name w:val="Normal"/>
+    <w:qFormat/>
+  </w:style>
+  <w:style w:type="character" w:default="1" w:styleId="DefaultParagraphFont">
+    <w:name w:val="Default Paragraph Font"/>
+    <w:uiPriority w:val="1"/>
+    <w:semiHidden/>
+    <w:unhideWhenUsed/>
+  </w:style>
+  <w:style w:type="table" w:default="1" w:styleId="TableNormal">
+    <w:name w:val="Normal Table"/>
+    <w:uiPriority w:val="99"/>
+    <w:semiHidden/>
+    <w:unhideWhenUsed/>
+    <w:tblPr>
+      <w:tblInd w:w="0" w:type="dxa"/>
+      <w:tblCellMar>
+        <w:top w:w="0" w:type="dxa"/>
+        <w:left w:w="108" w:type="dxa"/>
+        <w:bottom w:w="0" w:type="dxa"/>
+        <w:right w:w="108" w:type="dxa"/>
+      </w:tblCellMar>
+    </w:tblPr>
+  </w:style>
+  <w:style w:type="numbering" w:default="1" w:styleId="NoList">
+    <w:name w:val="No List"/>
+    <w:uiPriority w:val="99"/>
+    <w:semiHidden/>
+    <w:unhideWhenUsed/>
+  </w:style>
+  <w:style w:type="paragraph" w:styleId="EnvelopeAddress">
+    <w:name w:val="envelope address"/>
+    <w:basedOn w:val="Normal"/>
+    <w:autoRedefine/>
+    <w:rsid w:val="00A17E51"/>
+    <w:pPr>
+      <w:framePr w:w="7920" w:h="1980" w:hRule="exact" w:hSpace="180" w:wrap="auto" w:hAnchor="page" w:xAlign="center" w:yAlign="bottom"/>
+      <w:ind w:left="2880"/>
+    </w:pPr>
+    <w:rPr>
+      <w:rFonts w:cs="Arial"/>
+    </w:rPr>
+  </w:style>
+  <w:style w:type="paragraph" w:styleId="EnvelopeReturn">
+    <w:name w:val="envelope return"/>
+    <w:basedOn w:val="Normal"/>
+    <w:rsid w:val="00C767D1"/>
+    <w:rPr>
+      <w:rFonts w:cs="Arial"/>
+      <w:sz w:val="20"/>
+      <w:szCs w:val="20"/>
+    </w:rPr>
+  </w:style>
+  <w:style w:type="paragraph" w:styleId="FootnoteText">
+    <w:name w:val="footnote text"/>
+    <w:basedOn w:val="Normal"/>
+    <w:link w:val="FootnoteTextChar"/>
+    <w:rsid w:val="00073B77"/>
+  </w:style>
+  <w:style w:type="character" w:customStyle="1" w:styleId="FootnoteTextChar">
+    <w:name w:val="Footnote Text Char"/>
+    <w:link w:val="FootnoteText"/>
+    <w:rsid w:val="00073B77"/>
+    <w:rPr>
+      <w:sz w:val="24"/>
+      <w:szCs w:val="24"/>
+    </w:rPr>
+  </w:style>
+  <w:style w:type="character" w:styleId="FootnoteReference">
+    <w:name w:val="footnote reference"/>
+    <w:rsid w:val="00073B77"/>
+    <w:rPr>
+      <w:vertAlign w:val="superscript"/>
+    </w:rPr>
+  </w:style>
+  <w:style w:type="paragraph" w:styleId="NoSpacing">
+    <w:name w:val="No Spacing"/>
+    <w:uiPriority w:val="1"/>
+    <w:qFormat/>
+    <w:rsid w:val="00A4095B"/>
+    <w:rPr>
+      <w:rFonts w:ascii="Cambria" w:eastAsia="Cambria" w:hAnsi="Cambria"/>
+      <w:sz w:val="22"/>
+      <w:szCs w:val="22"/>
+    </w:rPr>
+  </w:style>
+  <w:style w:type="paragraph" w:styleId="PlainText">
+    <w:name w:val="Plain Text"/>
+    <w:basedOn w:val="Normal"/>
+    <w:link w:val="PlainTextChar"/>
+    <w:uiPriority w:val="99"/>
+    <w:unhideWhenUsed/>
+    <w:rsid w:val="00321C03"/>
+    <w:rPr>
+      <w:rFonts w:ascii="Calibri" w:hAnsi="Calibri"/>
+      <w:sz w:val="22"/>
+      <w:szCs w:val="22"/>
+    </w:rPr>
+  </w:style>
+  <w:style w:type="character" w:customStyle="1" w:styleId="PlainTextChar">
+    <w:name w:val="Plain Text Char"/>
+    <w:link w:val="PlainText"/>
+    <w:uiPriority w:val="99"/>
+    <w:rsid w:val="00321C03"/>
+    <w:rPr>
+      <w:rFonts w:ascii="Calibri" w:hAnsi="Calibri"/>
+      <w:sz w:val="22"/>
+      <w:szCs w:val="22"/>
+    </w:rPr>
+  </w:style>
+  <w:style w:type="paragraph" w:styleId="BalloonText">
+    <w:name w:val="Balloon Text"/>
+    <w:basedOn w:val="Normal"/>
+    <w:link w:val="BalloonTextChar"/>
+    <w:rsid w:val="00C92F50"/>
+    <w:rPr>
+      <w:rFonts w:ascii="Lucida Grande" w:hAnsi="Lucida Grande" w:cs="Lucida Grande"/>
+      <w:sz w:val="18"/>
+      <w:szCs w:val="18"/>
+    </w:rPr>
+  </w:style>
+  <w:style w:type="character" w:customStyle="1" w:styleId="BalloonTextChar">
+    <w:name w:val="Balloon Text Char"/>
+    <w:basedOn w:val="DefaultParagraphFont"/>
+    <w:link w:val="BalloonText"/>
+    <w:rsid w:val="00C92F50"/>
+    <w:rPr>
+      <w:rFonts w:ascii="Lucida Grande" w:hAnsi="Lucida Grande" w:cs="Lucida Grande"/>
+      <w:sz w:val="18"/>
+      <w:szCs w:val="18"/>
+    </w:rPr>
+  </w:style>
+  <w:style w:type="paragraph" w:styleId="NormalWeb">
+    <w:name w:val="Normal (Web)"/>
+    <w:basedOn w:val="Normal"/>
+    <w:uiPriority w:val="99"/>
+    <w:unhideWhenUsed/>
+    <w:rsid w:val="00B57314"/>
+    <w:pPr>
+      <w:spacing w:before="100" w:beforeAutospacing="1" w:after="100" w:afterAutospacing="1"/>
+    </w:pPr>
+    <w:rPr>
+      <w:rFonts w:ascii="Times" w:hAnsi="Times"/>
+      <w:sz w:val="20"/>
+      <w:szCs w:val="20"/>
+    </w:rPr>
+  </w:style>
+  <w:style w:type="character" w:customStyle="1" w:styleId="apple-converted-space">
+    <w:name w:val="apple-converted-space"/>
+    <w:basedOn w:val="DefaultParagraphFont"/>
+    <w:rsid w:val="00A63818"/>
+  </w:style>
+  <w:style w:type="character" w:styleId="PlaceholderText">
+    <w:name w:val="Placeholder Text"/>
+    <w:basedOn w:val="DefaultParagraphFont"/>
+    <w:rsid w:val="00D85251"/>
+    <w:rPr>
+      <w:color w:val="808080"/>
+    </w:rPr>
+  </w:style>
+</w:styles>
+</file>
+
+<file path=word/stylesWithEffects.xml><?xml version="1.0" encoding="utf-8"?>
+<w:styles xmlns:wpc="http://schemas.microsoft.com/office/word/2010/wordprocessingCanvas" xmlns:mo="http://schemas.microsoft.com/office/mac/office/2008/main" xmlns:mc="http://schemas.openxmlformats.org/markup-compatibility/2006" xmlns:mv="urn:schemas-microsoft-com:mac:vml" xmlns:o="urn:schemas-microsoft-com:office:office" xmlns:r="http://schemas.openxmlformats.org/officeDocument/2006/relationships" xmlns:m="http://schemas.openxmlformats.org/officeDocument/2006/math" xmlns:v="urn:schemas-microsoft-com:vml" xmlns:wp14="http://schemas.microsoft.com/office/word/2010/wordprocessingDrawing" xmlns:wp="http://schemas.openxmlformats.org/drawingml/2006/wordprocessingDrawing" xmlns:w10="urn:schemas-microsoft-com:office:word" xmlns:w="http://schemas.openxmlformats.org/wordprocessingml/2006/main" xmlns:w14="http://schemas.microsoft.com/office/word/2010/wordml" xmlns:wpg="http://schemas.microsoft.com/office/word/2010/wordprocessingGroup" xmlns:wpi="http://schemas.microsoft.com/office/word/2010/wordprocessingInk" xmlns:wne="http://schemas.microsoft.com/office/word/2006/wordml" xmlns:wps="http://schemas.microsoft.com/office/word/2010/wordprocessingShape" mc:Ignorable="w14 wp14">
+  <w:docDefaults>
+    <w:rPrDefault>
+      <w:rPr>
+        <w:rFonts w:ascii="Times New Roman" w:eastAsia="Times New Roman" w:hAnsi="Times New Roman" w:cs="Times New Roman"/>
+        <w:sz w:val="24"/>
+        <w:szCs w:val="24"/>
+        <w:lang w:val="en-US" w:eastAsia="en-US" w:bidi="ar-SA"/>
+      </w:rPr>
+    </w:rPrDefault>
+    <w:pPrDefault/>
+  </w:docDefaults>
+  <w:latentStyles w:defLockedState="0" w:defUIPriority="0" w:defSemiHidden="1" w:defUnhideWhenUsed="1" w:defQFormat="0" w:count="276">
+    <w:lsdException w:name="Normal" w:semiHidden="0" w:unhideWhenUsed="0"/>
+    <w:lsdException w:name="heading 1" w:semiHidden="0" w:unhideWhenUsed="0"/>
+    <w:lsdException w:name="heading 2" w:semiHidden="0" w:unhideWhenUsed="0"/>
+    <w:lsdException w:name="heading 3" w:semiHidden="0" w:unhideWhenUsed="0"/>
+    <w:lsdException w:name="heading 4" w:semiHidden="0" w:unhideWhenUsed="0"/>
+    <w:lsdException w:name="heading 5" w:semiHidden="0" w:unhideWhenUsed="0"/>
+    <w:lsdException w:name="heading 6" w:semiHidden="0" w:unhideWhenUsed="0"/>
+    <w:lsdException w:name="List Number" w:semiHidden="0" w:unhideWhenUsed="0"/>
+    <w:lsdException w:name="List 4" w:semiHidden="0" w:unhideWhenUsed="0"/>
+    <w:lsdException w:name="List 5" w:semiHidden="0" w:unhideWhenUsed="0"/>
+    <w:lsdException w:name="List Bullet 2" w:semiHidden="0" w:unhideWhenUsed="0"/>
+    <w:lsdException w:name="List Bullet 3" w:semiHidden="0" w:unhideWhenUsed="0"/>
+    <w:lsdException w:name="List Bullet 4" w:semiHidden="0" w:unhideWhenUsed="0"/>
+    <w:lsdException w:name="List Bullet 5" w:semiHidden="0" w:unhideWhenUsed="0"/>
+    <w:lsdException w:name="List Number 2" w:semiHidden="0" w:unhideWhenUsed="0"/>
+    <w:lsdException w:name="List Number 3" w:semiHidden="0" w:unhideWhenUsed="0"/>
+    <w:lsdException w:name="List Number 4" w:semiHidden="0" w:unhideWhenUsed="0"/>
+    <w:lsdException w:name="List Number 5" w:semiHidden="0" w:unhideWhenUsed="0"/>
+    <w:lsdException w:name="Title" w:semiHidden="0" w:unhideWhenUsed="0"/>
+    <w:lsdException w:name="Subtitle" w:semiHidden="0" w:unhideWhenUsed="0"/>
+    <w:lsdException w:name="Body Text Indent 3" w:semiHidden="0" w:unhideWhenUsed="0"/>
+    <w:lsdException w:name="Block Text" w:semiHidden="0" w:unhideWhenUsed="0"/>
+    <w:lsdException w:name="Hyperlink" w:semiHidden="0" w:unhideWhenUsed="0"/>
+    <w:lsdException w:name="FollowedHyperlink" w:semiHidden="0" w:unhideWhenUsed="0"/>
+    <w:lsdException w:name="Strong" w:semiHidden="0" w:unhideWhenUsed="0"/>
+    <w:lsdException w:name="Emphasis" w:semiHidden="0" w:unhideWhenUsed="0"/>
+    <w:lsdException w:name="Normal (Web)" w:uiPriority="99"/>
+    <w:lsdException w:name="Table Grid" w:semiHidden="0" w:unhideWhenUsed="0"/>
+    <w:lsdException w:name="Placeholder Text" w:semiHidden="0" w:unhideWhenUsed="0"/>
+    <w:lsdException w:name="No Spacing" w:semiHidden="0" w:unhideWhenUsed="0"/>
+    <w:lsdException w:name="Light Shading" w:semiHidden="0" w:unhideWhenUsed="0"/>
+    <w:lsdException w:name="Light List" w:semiHidden="0" w:unhideWhenUsed="0"/>
+    <w:lsdException w:name="Light Grid" w:semiHidden="0" w:unhideWhenUsed="0"/>
+    <w:lsdException w:name="Medium Shading 1" w:semiHidden="0" w:unhideWhenUsed="0"/>
+    <w:lsdException w:name="Medium Shading 2" w:semiHidden="0" w:unhideWhenUsed="0"/>
+    <w:lsdException w:name="Medium List 1" w:semiHidden="0" w:unhideWhenUsed="0"/>
+    <w:lsdException w:name="Medium List 2" w:semiHidden="0" w:unhideWhenUsed="0"/>
+    <w:lsdException w:name="Medium Grid 1" w:semiHidden="0" w:unhideWhenUsed="0"/>
+    <w:lsdException w:name="Medium Grid 2" w:semiHidden="0" w:unhideWhenUsed="0"/>
+    <w:lsdException w:name="Medium Grid 3" w:semiHidden="0" w:unhideWhenUsed="0"/>
+    <w:lsdException w:name="Dark List" w:semiHidden="0" w:unhideWhenUsed="0"/>
+    <w:lsdException w:name="Colorful Shading" w:semiHidden="0" w:unhideWhenUsed="0"/>
+    <w:lsdException w:name="Colorful List" w:semiHidden="0" w:unhideWhenUsed="0"/>
+    <w:lsdException w:name="Colorful Grid" w:semiHidden="0" w:unhideWhenUsed="0"/>
+    <w:lsdException w:name="Light Shading Accent 1" w:semiHidden="0" w:unhideWhenUsed="0"/>
+    <w:lsdException w:name="Light List Accent 1" w:semiHidden="0" w:unhideWhenUsed="0"/>
+    <w:lsdException w:name="Light Grid Accent 1" w:semiHidden="0" w:unhideWhenUsed="0"/>
+    <w:lsdException w:name="Medium Shading 1 Accent 1" w:semiHidden="0" w:unhideWhenUsed="0"/>
+    <w:lsdException w:name="Medium Shading 2 Accent 1" w:semiHidden="0" w:unhideWhenUsed="0"/>
+    <w:lsdException w:name="Medium List 1 Accent 1" w:semiHidden="0" w:unhideWhenUsed="0"/>
+    <w:lsdException w:name="Revision" w:unhideWhenUsed="0"/>
+    <w:lsdException w:name="List Paragraph" w:semiHidden="0" w:unhideWhenUsed="0"/>
+    <w:lsdException w:name="Quote" w:semiHidden="0" w:unhideWhenUsed="0"/>
+    <w:lsdException w:name="Intense Quote" w:semiHidden="0" w:unhideWhenUsed="0"/>
+    <w:lsdException w:name="Medium List 2 Accent 1" w:semiHidden="0" w:unhideWhenUsed="0"/>
+    <w:lsdException w:name="Medium Grid 1 Accent 1" w:semiHidden="0" w:unhideWhenUsed="0"/>
+    <w:lsdException w:name="Medium Grid 2 Accent 1" w:semiHidden="0" w:unhideWhenUsed="0"/>
+    <w:lsdException w:name="Medium Grid 3 Accent 1" w:semiHidden="0" w:unhideWhenUsed="0"/>
+    <w:lsdException w:name="Dark List Accent 1" w:semiHidden="0" w:unhideWhenUsed="0"/>
+    <w:lsdException w:name="Colorful Shading Accent 1" w:semiHidden="0" w:unhideWhenUsed="0"/>
+    <w:lsdException w:name="Colorful List Accent 1" w:semiHidden="0" w:unhideWhenUsed="0"/>
+    <w:lsdException w:name="Colorful Grid Accent 1" w:semiHidden="0" w:unhideWhenUsed="0"/>
+    <w:lsdException w:name="Light Shading Accent 2" w:semiHidden="0" w:unhideWhenUsed="0"/>
+    <w:lsdException w:name="Light List Accent 2" w:semiHidden="0" w:unhideWhenUsed="0"/>
+    <w:lsdException w:name="Light Grid Accent 2" w:semiHidden="0" w:unhideWhenUsed="0"/>
+    <w:lsdException w:name="Medium Shading 1 Accent 2" w:semiHidden="0" w:unhideWhenUsed="0"/>
+    <w:lsdException w:name="Medium Shading 2 Accent 2" w:semiHidden="0" w:unhideWhenUsed="0"/>
+    <w:lsdException w:name="Medium List 1 Accent 2" w:semiHidden="0" w:unhideWhenUsed="0"/>
+    <w:lsdException w:name="Medium List 2 Accent 2" w:semiHidden="0" w:unhideWhenUsed="0"/>
+    <w:lsdException w:name="Medium Grid 1 Accent 2" w:semiHidden="0" w:unhideWhenUsed="0"/>
+    <w:lsdException w:name="Medium Grid 2 Accent 2" w:semiHidden="0" w:unhideWhenUsed="0"/>
+    <w:lsdException w:name="Medium Grid 3 Accent 2" w:semiHidden="0" w:unhideWhenUsed="0"/>
+    <w:lsdException w:name="Dark List Accent 2" w:semiHidden="0" w:unhideWhenUsed="0"/>
+    <w:lsdException w:name="Colorful Shading Accent 2" w:semiHidden="0" w:unhideWhenUsed="0"/>
+    <w:lsdException w:name="Colorful List Accent 2" w:semiHidden="0" w:unhideWhenUsed="0"/>
+    <w:lsdException w:name="Colorful Grid Accent 2" w:semiHidden="0" w:unhideWhenUsed="0"/>
+    <w:lsdException w:name="Light Shading Accent 3" w:semiHidden="0" w:unhideWhenUsed="0"/>
+    <w:lsdException w:name="Light List Accent 3" w:semiHidden="0" w:unhideWhenUsed="0"/>
+    <w:lsdException w:name="Light Grid Accent 3" w:semiHidden="0" w:unhideWhenUsed="0"/>
+    <w:lsdException w:name="Medium Shading 1 Accent 3" w:semiHidden="0" w:unhideWhenUsed="0"/>
+    <w:lsdException w:name="Medium Shading 2 Accent 3" w:semiHidden="0" w:unhideWhenUsed="0"/>
+    <w:lsdException w:name="Medium List 1 Accent 3" w:semiHidden="0" w:unhideWhenUsed="0"/>
+    <w:lsdException w:name="Medium List 2 Accent 3" w:semiHidden="0" w:unhideWhenUsed="0"/>
+    <w:lsdException w:name="Medium Grid 1 Accent 3" w:semiHidden="0" w:unhideWhenUsed="0"/>
+    <w:lsdException w:name="Medium Grid 2 Accent 3" w:semiHidden="0" w:unhideWhenUsed="0"/>
+    <w:lsdException w:name="Medium Grid 3 Accent 3" w:semiHidden="0" w:unhideWhenUsed="0"/>
+    <w:lsdException w:name="Dark List Accent 3" w:semiHidden="0" w:unhideWhenUsed="0"/>
+    <w:lsdException w:name="Colorful Shading Accent 3" w:semiHidden="0" w:unhideWhenUsed="0"/>
+    <w:lsdException w:name="Colorful List Accent 3" w:semiHidden="0" w:unhideWhenUsed="0"/>
+    <w:lsdException w:name="Colorful Grid Accent 3" w:semiHidden="0" w:unhideWhenUsed="0"/>
+    <w:lsdException w:name="Light Shading Accent 4" w:semiHidden="0" w:unhideWhenUsed="0"/>
+    <w:lsdException w:name="Light List Accent 4" w:semiHidden="0" w:unhideWhenUsed="0"/>
+    <w:lsdException w:name="Light Grid Accent 4" w:semiHidden="0" w:unhideWhenUsed="0"/>
+    <w:lsdException w:name="Medium Shading 1 Accent 4" w:semiHidden="0" w:unhideWhenUsed="0"/>
+    <w:lsdException w:name="Medium Shading 2 Accent 4" w:semiHidden="0" w:unhideWhenUsed="0"/>
+    <w:lsdException w:name="Medium List 1 Accent 4" w:semiHidden="0" w:unhideWhenUsed="0"/>
+    <w:lsdException w:name="Medium List 2 Accent 4" w:semiHidden="0" w:unhideWhenUsed="0"/>
+    <w:lsdException w:name="Medium Grid 1 Accent 4" w:semiHidden="0" w:unhideWhenUsed="0"/>
+    <w:lsdException w:name="Medium Grid 2 Accent 4" w:semiHidden="0" w:unhideWhenUsed="0"/>
+    <w:lsdException w:name="Medium Grid 3 Accent 4" w:semiHidden="0" w:unhideWhenUsed="0"/>
+    <w:lsdException w:name="Dark List Accent 4" w:semiHidden="0" w:unhideWhenUsed="0"/>
+    <w:lsdException w:name="Colorful Shading Accent 4" w:semiHidden="0" w:unhideWhenUsed="0"/>
+    <w:lsdException w:name="Colorful List Accent 4" w:semiHidden="0" w:unhideWhenUsed="0"/>
+    <w:lsdException w:name="Colorful Grid Accent 4" w:semiHidden="0" w:unhideWhenUsed="0"/>
+    <w:lsdException w:name="Light Shading Accent 5" w:semiHidden="0" w:unhideWhenUsed="0"/>
+    <w:lsdException w:name="Light List Accent 5" w:semiHidden="0" w:unhideWhenUsed="0"/>
+    <w:lsdException w:name="Light Grid Accent 5" w:semiHidden="0" w:unhideWhenUsed="0"/>
+    <w:lsdException w:name="Medium Shading 1 Accent 5" w:semiHidden="0" w:unhideWhenUsed="0"/>
+    <w:lsdException w:name="Medium Shading 2 Accent 5" w:semiHidden="0" w:unhideWhenUsed="0"/>
+    <w:lsdException w:name="Medium List 1 Accent 5" w:semiHidden="0" w:unhideWhenUsed="0"/>
+    <w:lsdException w:name="Medium List 2 Accent 5" w:semiHidden="0" w:unhideWhenUsed="0"/>
+    <w:lsdException w:name="Medium Grid 1 Accent 5" w:semiHidden="0" w:unhideWhenUsed="0"/>
+    <w:lsdException w:name="Medium Grid 2 Accent 5" w:semiHidden="0" w:unhideWhenUsed="0"/>
+    <w:lsdException w:name="Medium Grid 3 Accent 5" w:semiHidden="0" w:unhideWhenUsed="0"/>
+    <w:lsdException w:name="Dark List Accent 5" w:semiHidden="0" w:unhideWhenUsed="0"/>
+    <w:lsdException w:name="Colorful Shading Accent 5" w:semiHidden="0" w:unhideWhenUsed="0"/>
+    <w:lsdException w:name="Colorful List Accent 5" w:semiHidden="0" w:unhideWhenUsed="0"/>
+    <w:lsdException w:name="Colorful Grid Accent 5" w:semiHidden="0" w:unhideWhenUsed="0"/>
+    <w:lsdException w:name="Light Shading Accent 6" w:semiHidden="0" w:unhideWhenUsed="0"/>
+    <w:lsdException w:name="Light List Accent 6" w:semiHidden="0" w:unhideWhenUsed="0"/>
+    <w:lsdException w:name="Light Grid Accent 6" w:semiHidden="0" w:unhideWhenUsed="0"/>
+    <w:lsdException w:name="Medium Shading 1 Accent 6" w:semiHidden="0" w:unhideWhenUsed="0"/>
+    <w:lsdException w:name="Medium Shading 2 Accent 6" w:semiHidden="0" w:unhideWhenUsed="0"/>
+    <w:lsdException w:name="Medium List 1 Accent 6" w:semiHidden="0" w:unhideWhenUsed="0"/>
+    <w:lsdException w:name="Medium List 2 Accent 6" w:semiHidden="0" w:unhideWhenUsed="0"/>
+    <w:lsdException w:name="Medium Grid 1 Accent 6" w:semiHidden="0" w:unhideWhenUsed="0"/>
+    <w:lsdException w:name="Medium Grid 2 Accent 6" w:semiHidden="0" w:unhideWhenUsed="0"/>
+    <w:lsdException w:name="Medium Grid 3 Accent 6" w:semiHidden="0" w:unhideWhenUsed="0"/>
+    <w:lsdException w:name="Dark List Accent 6" w:semiHidden="0" w:unhideWhenUsed="0"/>
+    <w:lsdException w:name="Colorful Shading Accent 6" w:semiHidden="0" w:unhideWhenUsed="0"/>
+    <w:lsdException w:name="Colorful List Accent 6" w:semiHidden="0" w:unhideWhenUsed="0"/>
+    <w:lsdException w:name="Colorful Grid Accent 6" w:semiHidden="0" w:unhideWhenUsed="0"/>
+    <w:lsdException w:name="Subtle Emphasis" w:semiHidden="0" w:unhideWhenUsed="0"/>
+    <w:lsdException w:name="Intense Emphasis" w:semiHidden="0" w:unhideWhenUsed="0"/>
+    <w:lsdException w:name="Subtle Reference" w:semiHidden="0" w:unhideWhenUsed="0"/>
+    <w:lsdException w:name="Intense Reference" w:semiHidden="0" w:unhideWhenUsed="0"/>
+    <w:lsdException w:name="Book Title" w:semiHidden="0" w:unhideWhenUsed="0"/>
   </w:latentStyles>
   <w:style w:type="paragraph" w:default="1" w:styleId="Normal">
     <w:name w:val="Normal"/>

</xml_diff>